<commit_message>
Updated the list of phases/tasks
</commit_message>
<xml_diff>
--- a/Week1/Homework/Week 1 Assignment 1.docx
+++ b/Week1/Homework/Week 1 Assignment 1.docx
@@ -1,6 +1,6 @@
 
 <file path=word/document.xml><?xml version="1.0" encoding="utf-8"?>
-<w:document xmlns:wpc="http://schemas.microsoft.com/office/word/2010/wordprocessingCanvas" xmlns:cx="http://schemas.microsoft.com/office/drawing/2014/chartex" xmlns:cx1="http://schemas.microsoft.com/office/drawing/2015/9/8/chartex" xmlns:cx2="http://schemas.microsoft.com/office/drawing/2015/10/21/chartex" xmlns:mc="http://schemas.openxmlformats.org/markup-compatibility/2006" xmlns:o="urn:schemas-microsoft-com:office:office" xmlns:r="http://schemas.openxmlformats.org/officeDocument/2006/relationships" xmlns:m="http://schemas.openxmlformats.org/officeDocument/2006/math" xmlns:v="urn:schemas-microsoft-com:vml" xmlns:wp14="http://schemas.microsoft.com/office/word/2010/wordprocessingDrawing" xmlns:wp="http://schemas.openxmlformats.org/drawingml/2006/wordprocessingDrawing" xmlns:w10="urn:schemas-microsoft-com:office:word" xmlns:w="http://schemas.openxmlformats.org/wordprocessingml/2006/main" xmlns:w14="http://schemas.microsoft.com/office/word/2010/wordml" xmlns:w15="http://schemas.microsoft.com/office/word/2012/wordml" xmlns:w16se="http://schemas.microsoft.com/office/word/2015/wordml/symex" xmlns:wpg="http://schemas.microsoft.com/office/word/2010/wordprocessingGroup" xmlns:wpi="http://schemas.microsoft.com/office/word/2010/wordprocessingInk" xmlns:wne="http://schemas.microsoft.com/office/word/2006/wordml" xmlns:wps="http://schemas.microsoft.com/office/word/2010/wordprocessingShape" mc:Ignorable="w14 w15 w16se wp14">
+<w:document xmlns:wpc="http://schemas.microsoft.com/office/word/2010/wordprocessingCanvas" xmlns:mc="http://schemas.openxmlformats.org/markup-compatibility/2006" xmlns:o="urn:schemas-microsoft-com:office:office" xmlns:r="http://schemas.openxmlformats.org/officeDocument/2006/relationships" xmlns:m="http://schemas.openxmlformats.org/officeDocument/2006/math" xmlns:v="urn:schemas-microsoft-com:vml" xmlns:wp14="http://schemas.microsoft.com/office/word/2010/wordprocessingDrawing" xmlns:wp="http://schemas.openxmlformats.org/drawingml/2006/wordprocessingDrawing" xmlns:w10="urn:schemas-microsoft-com:office:word" xmlns:w="http://schemas.openxmlformats.org/wordprocessingml/2006/main" xmlns:w14="http://schemas.microsoft.com/office/word/2010/wordml" xmlns:w15="http://schemas.microsoft.com/office/word/2012/wordml" xmlns:wpg="http://schemas.microsoft.com/office/word/2010/wordprocessingGroup" xmlns:wpi="http://schemas.microsoft.com/office/word/2010/wordprocessingInk" xmlns:wne="http://schemas.microsoft.com/office/word/2006/wordml" xmlns:wps="http://schemas.microsoft.com/office/word/2010/wordprocessingShape" mc:Ignorable="w14 w15 wp14">
   <w:body>
     <w:p>
       <w:pPr>
@@ -257,10 +257,10 @@
             <v:path o:extrusionok="f" gradientshapeok="t" o:connecttype="rect"/>
             <o:lock v:ext="edit" aspectratio="t"/>
           </v:shapetype>
-          <v:shape id="_x0000_i1025" type="#_x0000_t75" style="width:379.5pt;height:548.25pt" o:ole="">
+          <v:shape id="_x0000_i1025" type="#_x0000_t75" style="width:379.2pt;height:547.8pt" o:ole="">
             <v:imagedata r:id="rId4" o:title=""/>
           </v:shape>
-          <o:OLEObject Type="Embed" ProgID="Visio.Drawing.15" ShapeID="_x0000_i1025" DrawAspect="Content" ObjectID="_1536842062" r:id="rId5"/>
+          <o:OLEObject Type="Embed" ProgID="Visio.Drawing.15" ShapeID="_x0000_i1025" DrawAspect="Content" ObjectID="_1537074398" r:id="rId5"/>
         </w:object>
       </w:r>
     </w:p>
@@ -287,11 +287,6 @@
       <w:r>
         <w:t xml:space="preserve">For a project you are or have been involved in, either at work or at home, does the project life cycle have four, five, or more major phases? </w:t>
       </w:r>
-    </w:p>
-    <w:p>
-      <w:r>
-        <w:t xml:space="preserve">TO REMOVE LATER: </w:t>
-      </w:r>
       <w:r>
         <w:t>You may not know the answer to this question until you identify the grouping of the project management activities that make up each major phase. Print a copy of the Project Life Cycle outline, and use its headings and structure to list these activities (e.g., "determine preliminary resources," "estimate time and cost," "recruit project manager"). Make sure the project is broken down in a way that makes sense to you.</w:t>
       </w:r>
@@ -329,46 +324,36 @@
           <w:sz w:val="20"/>
           <w:szCs w:val="20"/>
         </w:rPr>
-        <w:t xml:space="preserve">• Identify need and expected benefits </w:t>
-      </w:r>
-    </w:p>
-    <w:p>
-      <w:pPr>
-        <w:pStyle w:val="Default"/>
-        <w:rPr>
-          <w:color w:val="2D2D2D"/>
-          <w:sz w:val="20"/>
-          <w:szCs w:val="20"/>
-        </w:rPr>
-      </w:pPr>
-      <w:r>
-        <w:rPr>
-          <w:color w:val="2D2D2D"/>
-          <w:sz w:val="20"/>
-          <w:szCs w:val="20"/>
-        </w:rPr>
-        <w:t xml:space="preserve">• establish project goals and objectives and fit with organization direction </w:t>
-      </w:r>
-    </w:p>
-    <w:p>
-      <w:pPr>
-        <w:pStyle w:val="Default"/>
-        <w:rPr>
-          <w:color w:val="2D2D2D"/>
-          <w:sz w:val="20"/>
-          <w:szCs w:val="20"/>
-        </w:rPr>
-      </w:pPr>
-      <w:r>
-        <w:rPr>
-          <w:color w:val="2D2D2D"/>
-          <w:sz w:val="20"/>
-          <w:szCs w:val="20"/>
-        </w:rPr>
-        <w:t xml:space="preserve">• develop preliminary budget and schedule </w:t>
+        <w:t>• establish project goals and objectives and fit with organization directi</w:t>
       </w:r>
       <w:bookmarkStart w:id="0" w:name="_GoBack"/>
       <w:bookmarkEnd w:id="0"/>
+      <w:r>
+        <w:rPr>
+          <w:color w:val="2D2D2D"/>
+          <w:sz w:val="20"/>
+          <w:szCs w:val="20"/>
+        </w:rPr>
+        <w:t xml:space="preserve">on </w:t>
+      </w:r>
+    </w:p>
+    <w:p>
+      <w:pPr>
+        <w:pStyle w:val="Default"/>
+        <w:rPr>
+          <w:color w:val="2D2D2D"/>
+          <w:sz w:val="20"/>
+          <w:szCs w:val="20"/>
+        </w:rPr>
+      </w:pPr>
+      <w:r>
+        <w:rPr>
+          <w:color w:val="2D2D2D"/>
+          <w:sz w:val="20"/>
+          <w:szCs w:val="20"/>
+        </w:rPr>
+        <w:t xml:space="preserve">• develop preliminary budget and schedule </w:t>
+      </w:r>
     </w:p>
     <w:p>
       <w:pPr>
@@ -397,42 +382,6 @@
           <w:szCs w:val="20"/>
         </w:rPr>
       </w:pPr>
-      <w:r>
-        <w:rPr>
-          <w:color w:val="2D2D2D"/>
-          <w:sz w:val="20"/>
-          <w:szCs w:val="20"/>
-        </w:rPr>
-        <w:t xml:space="preserve">• prepare project definition/proposal (POS) </w:t>
-      </w:r>
-    </w:p>
-    <w:p>
-      <w:pPr>
-        <w:pStyle w:val="Default"/>
-        <w:rPr>
-          <w:color w:val="2D2D2D"/>
-          <w:sz w:val="20"/>
-          <w:szCs w:val="20"/>
-        </w:rPr>
-      </w:pPr>
-      <w:r>
-        <w:rPr>
-          <w:color w:val="2D2D2D"/>
-          <w:sz w:val="20"/>
-          <w:szCs w:val="20"/>
-        </w:rPr>
-        <w:t xml:space="preserve">• obtain project approval. </w:t>
-      </w:r>
-    </w:p>
-    <w:p>
-      <w:pPr>
-        <w:pStyle w:val="Default"/>
-        <w:rPr>
-          <w:color w:val="2D2D2D"/>
-          <w:sz w:val="20"/>
-          <w:szCs w:val="20"/>
-        </w:rPr>
-      </w:pPr>
     </w:p>
     <w:p>
       <w:pPr>
@@ -467,24 +416,6 @@
           <w:sz w:val="20"/>
           <w:szCs w:val="20"/>
         </w:rPr>
-        <w:t xml:space="preserve">• Appoint key team members </w:t>
-      </w:r>
-    </w:p>
-    <w:p>
-      <w:pPr>
-        <w:pStyle w:val="Default"/>
-        <w:rPr>
-          <w:color w:val="2D2D2D"/>
-          <w:sz w:val="20"/>
-          <w:szCs w:val="20"/>
-        </w:rPr>
-      </w:pPr>
-      <w:r>
-        <w:rPr>
-          <w:color w:val="2D2D2D"/>
-          <w:sz w:val="20"/>
-          <w:szCs w:val="20"/>
-        </w:rPr>
         <w:t xml:space="preserve">• develop initial scope </w:t>
       </w:r>
     </w:p>
@@ -503,24 +434,6 @@
           <w:sz w:val="20"/>
           <w:szCs w:val="20"/>
         </w:rPr>
-        <w:t xml:space="preserve">• prepare project management plan </w:t>
-      </w:r>
-    </w:p>
-    <w:p>
-      <w:pPr>
-        <w:pStyle w:val="Default"/>
-        <w:rPr>
-          <w:color w:val="2D2D2D"/>
-          <w:sz w:val="20"/>
-          <w:szCs w:val="20"/>
-        </w:rPr>
-      </w:pPr>
-      <w:r>
-        <w:rPr>
-          <w:color w:val="2D2D2D"/>
-          <w:sz w:val="20"/>
-          <w:szCs w:val="20"/>
-        </w:rPr>
         <w:t xml:space="preserve">• prepare work breakdown structure, task dependencies and identify deliverables </w:t>
       </w:r>
     </w:p>
@@ -551,24 +464,6 @@
           <w:szCs w:val="20"/>
         </w:rPr>
       </w:pPr>
-      <w:r>
-        <w:rPr>
-          <w:color w:val="2D2D2D"/>
-          <w:sz w:val="20"/>
-          <w:szCs w:val="20"/>
-        </w:rPr>
-        <w:t xml:space="preserve">• obtain project approval </w:t>
-      </w:r>
-    </w:p>
-    <w:p>
-      <w:pPr>
-        <w:pStyle w:val="Default"/>
-        <w:rPr>
-          <w:color w:val="2D2D2D"/>
-          <w:sz w:val="20"/>
-          <w:szCs w:val="20"/>
-        </w:rPr>
-      </w:pPr>
     </w:p>
     <w:p>
       <w:pPr>
@@ -603,24 +498,6 @@
           <w:sz w:val="20"/>
           <w:szCs w:val="20"/>
         </w:rPr>
-        <w:t xml:space="preserve">• Create project team organization </w:t>
-      </w:r>
-    </w:p>
-    <w:p>
-      <w:pPr>
-        <w:pStyle w:val="Default"/>
-        <w:rPr>
-          <w:color w:val="2D2D2D"/>
-          <w:sz w:val="20"/>
-          <w:szCs w:val="20"/>
-        </w:rPr>
-      </w:pPr>
-      <w:r>
-        <w:rPr>
-          <w:color w:val="2D2D2D"/>
-          <w:sz w:val="20"/>
-          <w:szCs w:val="20"/>
-        </w:rPr>
         <w:t xml:space="preserve">• establish work packages </w:t>
       </w:r>
     </w:p>
@@ -639,24 +516,6 @@
           <w:sz w:val="20"/>
           <w:szCs w:val="20"/>
         </w:rPr>
-        <w:t xml:space="preserve">• establish project reporting and control system </w:t>
-      </w:r>
-    </w:p>
-    <w:p>
-      <w:pPr>
-        <w:pStyle w:val="Default"/>
-        <w:rPr>
-          <w:color w:val="2D2D2D"/>
-          <w:sz w:val="20"/>
-          <w:szCs w:val="20"/>
-        </w:rPr>
-      </w:pPr>
-      <w:r>
-        <w:rPr>
-          <w:color w:val="2D2D2D"/>
-          <w:sz w:val="20"/>
-          <w:szCs w:val="20"/>
-        </w:rPr>
         <w:t xml:space="preserve">• execute work packages to produce deliverables </w:t>
       </w:r>
     </w:p>
@@ -687,32 +546,6 @@
           <w:szCs w:val="20"/>
         </w:rPr>
       </w:pPr>
-      <w:r>
-        <w:rPr>
-          <w:color w:val="2D2D2D"/>
-          <w:sz w:val="20"/>
-          <w:szCs w:val="20"/>
-        </w:rPr>
-        <w:t>• obtain approval as deliverables become available.</w:t>
-      </w:r>
-    </w:p>
-    <w:p>
-      <w:pPr>
-        <w:pStyle w:val="Default"/>
-        <w:rPr>
-          <w:color w:val="2D2D2D"/>
-          <w:sz w:val="20"/>
-          <w:szCs w:val="20"/>
-        </w:rPr>
-      </w:pPr>
-      <w:r>
-        <w:rPr>
-          <w:color w:val="2D2D2D"/>
-          <w:sz w:val="20"/>
-          <w:szCs w:val="20"/>
-        </w:rPr>
-        <w:t xml:space="preserve"> </w:t>
-      </w:r>
     </w:p>
     <w:p>
       <w:pPr>
@@ -747,79 +580,7 @@
           <w:sz w:val="20"/>
           <w:szCs w:val="20"/>
         </w:rPr>
-        <w:t xml:space="preserve">• settle final accounts </w:t>
-      </w:r>
-    </w:p>
-    <w:p>
-      <w:pPr>
-        <w:pStyle w:val="Default"/>
-        <w:rPr>
-          <w:color w:val="2D2D2D"/>
-          <w:sz w:val="20"/>
-          <w:szCs w:val="20"/>
-        </w:rPr>
-      </w:pPr>
-      <w:r>
-        <w:rPr>
-          <w:color w:val="2D2D2D"/>
-          <w:sz w:val="20"/>
-          <w:szCs w:val="20"/>
-        </w:rPr>
-        <w:t xml:space="preserve">• transfer project responsibilities </w:t>
-      </w:r>
-    </w:p>
-    <w:p>
-      <w:pPr>
-        <w:pStyle w:val="Default"/>
-        <w:rPr>
-          <w:color w:val="2D2D2D"/>
-          <w:sz w:val="20"/>
-          <w:szCs w:val="20"/>
-        </w:rPr>
-      </w:pPr>
-      <w:r>
-        <w:rPr>
-          <w:color w:val="2D2D2D"/>
-          <w:sz w:val="20"/>
-          <w:szCs w:val="20"/>
-        </w:rPr>
         <w:t xml:space="preserve">• evaluate project performance (lessons learned) </w:t>
-      </w:r>
-    </w:p>
-    <w:p>
-      <w:pPr>
-        <w:pStyle w:val="Default"/>
-        <w:rPr>
-          <w:color w:val="2D2D2D"/>
-          <w:sz w:val="20"/>
-          <w:szCs w:val="20"/>
-        </w:rPr>
-      </w:pPr>
-      <w:r>
-        <w:rPr>
-          <w:color w:val="2D2D2D"/>
-          <w:sz w:val="20"/>
-          <w:szCs w:val="20"/>
-        </w:rPr>
-        <w:t xml:space="preserve">• release and redirect resources; and </w:t>
-      </w:r>
-    </w:p>
-    <w:p>
-      <w:pPr>
-        <w:pStyle w:val="Default"/>
-        <w:rPr>
-          <w:color w:val="2D2D2D"/>
-          <w:sz w:val="20"/>
-          <w:szCs w:val="20"/>
-        </w:rPr>
-      </w:pPr>
-      <w:r>
-        <w:rPr>
-          <w:color w:val="2D2D2D"/>
-          <w:sz w:val="20"/>
-          <w:szCs w:val="20"/>
-        </w:rPr>
-        <w:t xml:space="preserve">• reassign project team. </w:t>
       </w:r>
     </w:p>
     <w:p/>
@@ -834,7 +595,7 @@
 </file>
 
 <file path=word/styles.xml><?xml version="1.0" encoding="utf-8"?>
-<w:styles xmlns:mc="http://schemas.openxmlformats.org/markup-compatibility/2006" xmlns:r="http://schemas.openxmlformats.org/officeDocument/2006/relationships" xmlns:w="http://schemas.openxmlformats.org/wordprocessingml/2006/main" xmlns:w14="http://schemas.microsoft.com/office/word/2010/wordml" xmlns:w15="http://schemas.microsoft.com/office/word/2012/wordml" xmlns:w16se="http://schemas.microsoft.com/office/word/2015/wordml/symex" mc:Ignorable="w14 w15 w16se">
+<w:styles xmlns:mc="http://schemas.openxmlformats.org/markup-compatibility/2006" xmlns:r="http://schemas.openxmlformats.org/officeDocument/2006/relationships" xmlns:w="http://schemas.openxmlformats.org/wordprocessingml/2006/main" xmlns:w14="http://schemas.microsoft.com/office/word/2010/wordml" xmlns:w15="http://schemas.microsoft.com/office/word/2012/wordml" mc:Ignorable="w14 w15">
   <w:docDefaults>
     <w:rPrDefault>
       <w:rPr>
@@ -850,7 +611,7 @@
       </w:pPr>
     </w:pPrDefault>
   </w:docDefaults>
-  <w:latentStyles w:defLockedState="0" w:defUIPriority="99" w:defSemiHidden="0" w:defUnhideWhenUsed="0" w:defQFormat="0" w:count="373">
+  <w:latentStyles w:defLockedState="0" w:defUIPriority="99" w:defSemiHidden="0" w:defUnhideWhenUsed="0" w:defQFormat="0" w:count="371">
     <w:lsdException w:name="Normal" w:uiPriority="0" w:qFormat="1"/>
     <w:lsdException w:name="heading 1" w:uiPriority="9" w:qFormat="1"/>
     <w:lsdException w:name="heading 2" w:semiHidden="1" w:uiPriority="9" w:unhideWhenUsed="1" w:qFormat="1"/>
@@ -1222,8 +983,6 @@
     <w:lsdException w:name="List Table 5 Dark Accent 6" w:uiPriority="50"/>
     <w:lsdException w:name="List Table 6 Colorful Accent 6" w:uiPriority="51"/>
     <w:lsdException w:name="List Table 7 Colorful Accent 6" w:uiPriority="52"/>
-    <w:lsdException w:name="Mention" w:semiHidden="1" w:unhideWhenUsed="1"/>
-    <w:lsdException w:name="Smart Hyperlink" w:semiHidden="1" w:unhideWhenUsed="1"/>
   </w:latentStyles>
   <w:style w:type="paragraph" w:default="1" w:styleId="Normal">
     <w:name w:val="Normal"/>

</xml_diff>

<commit_message>
First assignment for week 1 is done
</commit_message>
<xml_diff>
--- a/Week1/Homework/Week 1 Assignment 1.docx
+++ b/Week1/Homework/Week 1 Assignment 1.docx
@@ -1,6 +1,6 @@
 
 <file path=word/document.xml><?xml version="1.0" encoding="utf-8"?>
-<w:document xmlns:wpc="http://schemas.microsoft.com/office/word/2010/wordprocessingCanvas" xmlns:mc="http://schemas.openxmlformats.org/markup-compatibility/2006" xmlns:o="urn:schemas-microsoft-com:office:office" xmlns:r="http://schemas.openxmlformats.org/officeDocument/2006/relationships" xmlns:m="http://schemas.openxmlformats.org/officeDocument/2006/math" xmlns:v="urn:schemas-microsoft-com:vml" xmlns:wp14="http://schemas.microsoft.com/office/word/2010/wordprocessingDrawing" xmlns:wp="http://schemas.openxmlformats.org/drawingml/2006/wordprocessingDrawing" xmlns:w10="urn:schemas-microsoft-com:office:word" xmlns:w="http://schemas.openxmlformats.org/wordprocessingml/2006/main" xmlns:w14="http://schemas.microsoft.com/office/word/2010/wordml" xmlns:w15="http://schemas.microsoft.com/office/word/2012/wordml" xmlns:wpg="http://schemas.microsoft.com/office/word/2010/wordprocessingGroup" xmlns:wpi="http://schemas.microsoft.com/office/word/2010/wordprocessingInk" xmlns:wne="http://schemas.microsoft.com/office/word/2006/wordml" xmlns:wps="http://schemas.microsoft.com/office/word/2010/wordprocessingShape" mc:Ignorable="w14 w15 wp14">
+<w:document xmlns:wpc="http://schemas.microsoft.com/office/word/2010/wordprocessingCanvas" xmlns:cx="http://schemas.microsoft.com/office/drawing/2014/chartex" xmlns:cx1="http://schemas.microsoft.com/office/drawing/2015/9/8/chartex" xmlns:cx2="http://schemas.microsoft.com/office/drawing/2015/10/21/chartex" xmlns:mc="http://schemas.openxmlformats.org/markup-compatibility/2006" xmlns:o="urn:schemas-microsoft-com:office:office" xmlns:r="http://schemas.openxmlformats.org/officeDocument/2006/relationships" xmlns:m="http://schemas.openxmlformats.org/officeDocument/2006/math" xmlns:v="urn:schemas-microsoft-com:vml" xmlns:wp14="http://schemas.microsoft.com/office/word/2010/wordprocessingDrawing" xmlns:wp="http://schemas.openxmlformats.org/drawingml/2006/wordprocessingDrawing" xmlns:w10="urn:schemas-microsoft-com:office:word" xmlns:w="http://schemas.openxmlformats.org/wordprocessingml/2006/main" xmlns:w14="http://schemas.microsoft.com/office/word/2010/wordml" xmlns:w15="http://schemas.microsoft.com/office/word/2012/wordml" xmlns:w16se="http://schemas.microsoft.com/office/word/2015/wordml/symex" xmlns:wpg="http://schemas.microsoft.com/office/word/2010/wordprocessingGroup" xmlns:wpi="http://schemas.microsoft.com/office/word/2010/wordprocessingInk" xmlns:wne="http://schemas.microsoft.com/office/word/2006/wordml" xmlns:wps="http://schemas.microsoft.com/office/word/2010/wordprocessingShape" mc:Ignorable="w14 w15 w16se wp14">
   <w:body>
     <w:p>
       <w:pPr>
@@ -257,10 +257,10 @@
             <v:path o:extrusionok="f" gradientshapeok="t" o:connecttype="rect"/>
             <o:lock v:ext="edit" aspectratio="t"/>
           </v:shapetype>
-          <v:shape id="_x0000_i1025" type="#_x0000_t75" style="width:379.2pt;height:547.8pt" o:ole="">
-            <v:imagedata r:id="rId4" o:title=""/>
+          <v:shape id="_x0000_i1027" type="#_x0000_t75" style="width:378.75pt;height:545.25pt" o:ole="">
+            <v:imagedata r:id="rId5" o:title=""/>
           </v:shape>
-          <o:OLEObject Type="Embed" ProgID="Visio.Drawing.15" ShapeID="_x0000_i1025" DrawAspect="Content" ObjectID="_1537074398" r:id="rId5"/>
+          <o:OLEObject Type="Embed" ProgID="Visio.Drawing.15" ShapeID="_x0000_i1027" DrawAspect="Content" ObjectID="_1537110800" r:id="rId6"/>
         </w:object>
       </w:r>
     </w:p>
@@ -287,303 +287,403 @@
       <w:r>
         <w:t xml:space="preserve">For a project you are or have been involved in, either at work or at home, does the project life cycle have four, five, or more major phases? </w:t>
       </w:r>
-      <w:r>
-        <w:t>You may not know the answer to this question until you identify the grouping of the project management activities that make up each major phase. Print a copy of the Project Life Cycle outline, and use its headings and structure to list these activities (e.g., "determine preliminary resources," "estimate time and cost," "recruit project manager"). Make sure the project is broken down in a way that makes sense to you.</w:t>
+    </w:p>
+    <w:p>
+      <w:pPr>
+        <w:pStyle w:val="NormalWeb"/>
+      </w:pPr>
+      <w:r>
+        <w:t>The latest project I worked on (the project was building a hunting rifle), seems to fall into four distinct phases: Conception, Development, Implementation, Termination.  Below is the rough approximation of the processes involved in the build.</w:t>
       </w:r>
     </w:p>
     <w:p>
       <w:pPr>
         <w:pStyle w:val="Default"/>
-        <w:rPr>
-          <w:color w:val="2D2D2D"/>
-          <w:sz w:val="20"/>
-          <w:szCs w:val="20"/>
-        </w:rPr>
-      </w:pPr>
-      <w:r>
-        <w:rPr>
-          <w:color w:val="2D2D2D"/>
-          <w:sz w:val="20"/>
-          <w:szCs w:val="20"/>
-        </w:rPr>
-        <w:t xml:space="preserve">I. Conception (project definition) </w:t>
+        <w:numPr>
+          <w:ilvl w:val="0"/>
+          <w:numId w:val="3"/>
+        </w:numPr>
+        <w:rPr>
+          <w:rFonts w:ascii="Times New Roman" w:hAnsi="Times New Roman" w:cs="Times New Roman"/>
+          <w:color w:val="2D2D2D"/>
+        </w:rPr>
+      </w:pPr>
+      <w:r>
+        <w:rPr>
+          <w:rFonts w:ascii="Times New Roman" w:hAnsi="Times New Roman" w:cs="Times New Roman"/>
+          <w:color w:val="2D2D2D"/>
+        </w:rPr>
+        <w:t xml:space="preserve">Conception (project definition) </w:t>
       </w:r>
     </w:p>
     <w:p>
       <w:pPr>
         <w:pStyle w:val="Default"/>
-        <w:rPr>
-          <w:color w:val="2D2D2D"/>
-          <w:sz w:val="20"/>
-          <w:szCs w:val="20"/>
-        </w:rPr>
-      </w:pPr>
-      <w:r>
-        <w:rPr>
-          <w:color w:val="2D2D2D"/>
-          <w:sz w:val="20"/>
-          <w:szCs w:val="20"/>
-        </w:rPr>
-        <w:t>• establish project goals and objectives and fit with organization directi</w:t>
-      </w:r>
+        <w:numPr>
+          <w:ilvl w:val="0"/>
+          <w:numId w:val="1"/>
+        </w:numPr>
+        <w:rPr>
+          <w:rFonts w:ascii="Times New Roman" w:hAnsi="Times New Roman" w:cs="Times New Roman"/>
+          <w:color w:val="2D2D2D"/>
+        </w:rPr>
+      </w:pPr>
+      <w:r>
+        <w:rPr>
+          <w:rFonts w:ascii="Times New Roman" w:hAnsi="Times New Roman" w:cs="Times New Roman"/>
+          <w:color w:val="2D2D2D"/>
+        </w:rPr>
+        <w:t xml:space="preserve">establish project goals and objectives and fit with organization direction </w:t>
+      </w:r>
+      <w:r>
+        <w:rPr>
+          <w:rFonts w:ascii="Times New Roman" w:hAnsi="Times New Roman" w:cs="Times New Roman"/>
+          <w:color w:val="2D2D2D"/>
+        </w:rPr>
+        <w:t>(determine the type of the rifle to build)</w:t>
+      </w:r>
+    </w:p>
+    <w:p>
+      <w:pPr>
+        <w:pStyle w:val="Default"/>
+        <w:numPr>
+          <w:ilvl w:val="0"/>
+          <w:numId w:val="1"/>
+        </w:numPr>
+        <w:rPr>
+          <w:rFonts w:ascii="Times New Roman" w:hAnsi="Times New Roman" w:cs="Times New Roman"/>
+          <w:color w:val="2D2D2D"/>
+        </w:rPr>
+      </w:pPr>
+      <w:r>
+        <w:rPr>
+          <w:rFonts w:ascii="Times New Roman" w:hAnsi="Times New Roman" w:cs="Times New Roman"/>
+          <w:color w:val="2D2D2D"/>
+        </w:rPr>
+        <w:t xml:space="preserve">develop preliminary budget and schedule </w:t>
+      </w:r>
+      <w:r>
+        <w:rPr>
+          <w:rFonts w:ascii="Times New Roman" w:hAnsi="Times New Roman" w:cs="Times New Roman"/>
+          <w:color w:val="2D2D2D"/>
+        </w:rPr>
+        <w:t>(Develop budget)</w:t>
+      </w:r>
+    </w:p>
+    <w:p>
+      <w:pPr>
+        <w:pStyle w:val="Default"/>
+        <w:numPr>
+          <w:ilvl w:val="0"/>
+          <w:numId w:val="1"/>
+        </w:numPr>
+        <w:rPr>
+          <w:rFonts w:ascii="Times New Roman" w:hAnsi="Times New Roman" w:cs="Times New Roman"/>
+          <w:color w:val="2D2D2D"/>
+        </w:rPr>
+      </w:pPr>
+      <w:r>
+        <w:rPr>
+          <w:rFonts w:ascii="Times New Roman" w:hAnsi="Times New Roman" w:cs="Times New Roman"/>
+          <w:color w:val="2D2D2D"/>
+        </w:rPr>
+        <w:t xml:space="preserve">identify alternatives </w:t>
+      </w:r>
+      <w:r>
+        <w:rPr>
+          <w:rFonts w:ascii="Times New Roman" w:hAnsi="Times New Roman" w:cs="Times New Roman"/>
+          <w:color w:val="2D2D2D"/>
+        </w:rPr>
+        <w:t>(Identify components)</w:t>
+      </w:r>
+    </w:p>
+    <w:p>
+      <w:pPr>
+        <w:pStyle w:val="Default"/>
+        <w:rPr>
+          <w:rFonts w:ascii="Times New Roman" w:hAnsi="Times New Roman" w:cs="Times New Roman"/>
+          <w:color w:val="2D2D2D"/>
+        </w:rPr>
+      </w:pPr>
+    </w:p>
+    <w:p>
+      <w:pPr>
+        <w:pStyle w:val="Default"/>
+        <w:numPr>
+          <w:ilvl w:val="0"/>
+          <w:numId w:val="3"/>
+        </w:numPr>
+        <w:rPr>
+          <w:rFonts w:ascii="Times New Roman" w:hAnsi="Times New Roman" w:cs="Times New Roman"/>
+          <w:color w:val="2D2D2D"/>
+        </w:rPr>
+      </w:pPr>
+      <w:r>
+        <w:rPr>
+          <w:rFonts w:ascii="Times New Roman" w:hAnsi="Times New Roman" w:cs="Times New Roman"/>
+          <w:color w:val="2D2D2D"/>
+        </w:rPr>
+        <w:t xml:space="preserve">Development (Scope and Planning) </w:t>
+      </w:r>
+    </w:p>
+    <w:p>
+      <w:pPr>
+        <w:pStyle w:val="Default"/>
+        <w:numPr>
+          <w:ilvl w:val="0"/>
+          <w:numId w:val="4"/>
+        </w:numPr>
+        <w:rPr>
+          <w:rFonts w:ascii="Times New Roman" w:hAnsi="Times New Roman" w:cs="Times New Roman"/>
+          <w:color w:val="2D2D2D"/>
+        </w:rPr>
+      </w:pPr>
+      <w:r>
+        <w:rPr>
+          <w:rFonts w:ascii="Times New Roman" w:hAnsi="Times New Roman" w:cs="Times New Roman"/>
+          <w:color w:val="2D2D2D"/>
+        </w:rPr>
+        <w:t xml:space="preserve">develop initial scope </w:t>
+      </w:r>
+      <w:r>
+        <w:rPr>
+          <w:rFonts w:ascii="Times New Roman" w:hAnsi="Times New Roman" w:cs="Times New Roman"/>
+          <w:color w:val="2D2D2D"/>
+        </w:rPr>
+        <w:t>(Detail the effort)</w:t>
+      </w:r>
+    </w:p>
+    <w:p>
+      <w:pPr>
+        <w:pStyle w:val="Default"/>
+        <w:numPr>
+          <w:ilvl w:val="0"/>
+          <w:numId w:val="4"/>
+        </w:numPr>
+        <w:rPr>
+          <w:rFonts w:ascii="Times New Roman" w:hAnsi="Times New Roman" w:cs="Times New Roman"/>
+          <w:color w:val="2D2D2D"/>
+        </w:rPr>
+      </w:pPr>
+      <w:r>
+        <w:rPr>
+          <w:rFonts w:ascii="Times New Roman" w:hAnsi="Times New Roman" w:cs="Times New Roman"/>
+          <w:color w:val="2D2D2D"/>
+        </w:rPr>
+        <w:t xml:space="preserve">prepare work breakdown structure, task dependencies and identify deliverables </w:t>
+      </w:r>
+      <w:r>
+        <w:rPr>
+          <w:rFonts w:ascii="Times New Roman" w:hAnsi="Times New Roman" w:cs="Times New Roman"/>
+          <w:color w:val="2D2D2D"/>
+        </w:rPr>
+        <w:t>(Develop rifle breakdown)</w:t>
+      </w:r>
+    </w:p>
+    <w:p>
+      <w:pPr>
+        <w:pStyle w:val="Default"/>
+        <w:numPr>
+          <w:ilvl w:val="0"/>
+          <w:numId w:val="4"/>
+        </w:numPr>
+        <w:rPr>
+          <w:rFonts w:ascii="Times New Roman" w:hAnsi="Times New Roman" w:cs="Times New Roman"/>
+          <w:color w:val="2D2D2D"/>
+        </w:rPr>
+      </w:pPr>
+      <w:r>
+        <w:rPr>
+          <w:rFonts w:ascii="Times New Roman" w:hAnsi="Times New Roman" w:cs="Times New Roman"/>
+          <w:color w:val="2D2D2D"/>
+        </w:rPr>
+        <w:t xml:space="preserve">establish budget and schedule </w:t>
+      </w:r>
+      <w:r>
+        <w:rPr>
+          <w:rFonts w:ascii="Times New Roman" w:hAnsi="Times New Roman" w:cs="Times New Roman"/>
+          <w:color w:val="2D2D2D"/>
+        </w:rPr>
+        <w:t>(Update build budget)</w:t>
+      </w:r>
+    </w:p>
+    <w:p>
+      <w:pPr>
+        <w:pStyle w:val="Default"/>
+        <w:rPr>
+          <w:rFonts w:ascii="Times New Roman" w:hAnsi="Times New Roman" w:cs="Times New Roman"/>
+          <w:color w:val="2D2D2D"/>
+        </w:rPr>
+      </w:pPr>
+    </w:p>
+    <w:p>
+      <w:pPr>
+        <w:pStyle w:val="Default"/>
+        <w:numPr>
+          <w:ilvl w:val="0"/>
+          <w:numId w:val="3"/>
+        </w:numPr>
+        <w:rPr>
+          <w:rFonts w:ascii="Times New Roman" w:hAnsi="Times New Roman" w:cs="Times New Roman"/>
+          <w:color w:val="2D2D2D"/>
+        </w:rPr>
+      </w:pPr>
+      <w:r>
+        <w:rPr>
+          <w:rFonts w:ascii="Times New Roman" w:hAnsi="Times New Roman" w:cs="Times New Roman"/>
+          <w:color w:val="2D2D2D"/>
+        </w:rPr>
+        <w:t xml:space="preserve">Implementation (Execution) </w:t>
+      </w:r>
+    </w:p>
+    <w:p>
+      <w:pPr>
+        <w:pStyle w:val="Default"/>
+        <w:numPr>
+          <w:ilvl w:val="0"/>
+          <w:numId w:val="5"/>
+        </w:numPr>
+        <w:rPr>
+          <w:rFonts w:ascii="Times New Roman" w:hAnsi="Times New Roman" w:cs="Times New Roman"/>
+          <w:color w:val="2D2D2D"/>
+        </w:rPr>
+      </w:pPr>
+      <w:r>
+        <w:rPr>
+          <w:rFonts w:ascii="Times New Roman" w:hAnsi="Times New Roman" w:cs="Times New Roman"/>
+          <w:color w:val="2D2D2D"/>
+        </w:rPr>
+        <w:t xml:space="preserve">establish work packages </w:t>
+      </w:r>
+      <w:r>
+        <w:rPr>
+          <w:rFonts w:ascii="Times New Roman" w:hAnsi="Times New Roman" w:cs="Times New Roman"/>
+          <w:color w:val="2D2D2D"/>
+        </w:rPr>
+        <w:t>(Establish work packages and WBS)</w:t>
+      </w:r>
+    </w:p>
+    <w:p>
+      <w:pPr>
+        <w:pStyle w:val="Default"/>
+        <w:numPr>
+          <w:ilvl w:val="0"/>
+          <w:numId w:val="5"/>
+        </w:numPr>
+        <w:rPr>
+          <w:rFonts w:ascii="Times New Roman" w:hAnsi="Times New Roman" w:cs="Times New Roman"/>
+          <w:color w:val="2D2D2D"/>
+        </w:rPr>
+      </w:pPr>
+      <w:r>
+        <w:rPr>
+          <w:rFonts w:ascii="Times New Roman" w:hAnsi="Times New Roman" w:cs="Times New Roman"/>
+          <w:color w:val="2D2D2D"/>
+        </w:rPr>
+        <w:t xml:space="preserve">execute work packages to produce deliverables </w:t>
+      </w:r>
+      <w:r>
+        <w:rPr>
+          <w:rFonts w:ascii="Times New Roman" w:hAnsi="Times New Roman" w:cs="Times New Roman"/>
+          <w:color w:val="2D2D2D"/>
+        </w:rPr>
+        <w:t>(Assemble rifle)</w:t>
+      </w:r>
+    </w:p>
+    <w:p>
+      <w:pPr>
+        <w:pStyle w:val="Default"/>
+        <w:numPr>
+          <w:ilvl w:val="0"/>
+          <w:numId w:val="5"/>
+        </w:numPr>
+        <w:rPr>
+          <w:rFonts w:ascii="Times New Roman" w:hAnsi="Times New Roman" w:cs="Times New Roman"/>
+          <w:color w:val="2D2D2D"/>
+        </w:rPr>
+      </w:pPr>
+      <w:r>
+        <w:rPr>
+          <w:rFonts w:ascii="Times New Roman" w:hAnsi="Times New Roman" w:cs="Times New Roman"/>
+          <w:color w:val="2D2D2D"/>
+        </w:rPr>
+        <w:t xml:space="preserve">direct/monitor/forecast/control scope, quality, time, and cost </w:t>
+      </w:r>
+      <w:r>
+        <w:rPr>
+          <w:rFonts w:ascii="Times New Roman" w:hAnsi="Times New Roman" w:cs="Times New Roman"/>
+          <w:color w:val="2D2D2D"/>
+        </w:rPr>
+        <w:t>(Try to stay on budget – ((really difficult to do)))</w:t>
+      </w:r>
+    </w:p>
+    <w:p>
+      <w:pPr>
+        <w:pStyle w:val="Default"/>
+        <w:rPr>
+          <w:rFonts w:ascii="Times New Roman" w:hAnsi="Times New Roman" w:cs="Times New Roman"/>
+          <w:color w:val="2D2D2D"/>
+        </w:rPr>
+      </w:pPr>
+    </w:p>
+    <w:p>
+      <w:pPr>
+        <w:pStyle w:val="Default"/>
+        <w:numPr>
+          <w:ilvl w:val="0"/>
+          <w:numId w:val="3"/>
+        </w:numPr>
+        <w:rPr>
+          <w:rFonts w:ascii="Times New Roman" w:hAnsi="Times New Roman" w:cs="Times New Roman"/>
+          <w:color w:val="2D2D2D"/>
+        </w:rPr>
+      </w:pPr>
+      <w:r>
+        <w:rPr>
+          <w:rFonts w:ascii="Times New Roman" w:hAnsi="Times New Roman" w:cs="Times New Roman"/>
+          <w:color w:val="2D2D2D"/>
+        </w:rPr>
+        <w:t xml:space="preserve">Termination (Project Transfer) </w:t>
+      </w:r>
+    </w:p>
+    <w:p>
+      <w:pPr>
+        <w:pStyle w:val="Default"/>
+        <w:numPr>
+          <w:ilvl w:val="0"/>
+          <w:numId w:val="6"/>
+        </w:numPr>
+        <w:rPr>
+          <w:rFonts w:ascii="Times New Roman" w:hAnsi="Times New Roman" w:cs="Times New Roman"/>
+          <w:color w:val="2D2D2D"/>
+        </w:rPr>
+      </w:pPr>
+      <w:r>
+        <w:rPr>
+          <w:rFonts w:ascii="Times New Roman" w:hAnsi="Times New Roman" w:cs="Times New Roman"/>
+          <w:color w:val="2D2D2D"/>
+        </w:rPr>
+        <w:t>evaluate proj</w:t>
+      </w:r>
+      <w:r>
+        <w:rPr>
+          <w:rFonts w:ascii="Times New Roman" w:hAnsi="Times New Roman" w:cs="Times New Roman"/>
+          <w:color w:val="2D2D2D"/>
+        </w:rPr>
+        <w:t>ect performance (Rifle Testing and Storage</w:t>
+      </w:r>
+      <w:r>
+        <w:rPr>
+          <w:rFonts w:ascii="Times New Roman" w:hAnsi="Times New Roman" w:cs="Times New Roman"/>
+          <w:color w:val="2D2D2D"/>
+        </w:rPr>
+        <w:t xml:space="preserve">) </w:t>
+      </w:r>
+    </w:p>
+    <w:p>
       <w:bookmarkStart w:id="0" w:name="_GoBack"/>
       <w:bookmarkEnd w:id="0"/>
-      <w:r>
-        <w:rPr>
-          <w:color w:val="2D2D2D"/>
-          <w:sz w:val="20"/>
-          <w:szCs w:val="20"/>
-        </w:rPr>
-        <w:t xml:space="preserve">on </w:t>
-      </w:r>
-    </w:p>
-    <w:p>
-      <w:pPr>
-        <w:pStyle w:val="Default"/>
-        <w:rPr>
-          <w:color w:val="2D2D2D"/>
-          <w:sz w:val="20"/>
-          <w:szCs w:val="20"/>
-        </w:rPr>
-      </w:pPr>
-      <w:r>
-        <w:rPr>
-          <w:color w:val="2D2D2D"/>
-          <w:sz w:val="20"/>
-          <w:szCs w:val="20"/>
-        </w:rPr>
-        <w:t xml:space="preserve">• develop preliminary budget and schedule </w:t>
-      </w:r>
-    </w:p>
-    <w:p>
-      <w:pPr>
-        <w:pStyle w:val="Default"/>
-        <w:rPr>
-          <w:color w:val="2D2D2D"/>
-          <w:sz w:val="20"/>
-          <w:szCs w:val="20"/>
-        </w:rPr>
-      </w:pPr>
-      <w:r>
-        <w:rPr>
-          <w:color w:val="2D2D2D"/>
-          <w:sz w:val="20"/>
-          <w:szCs w:val="20"/>
-        </w:rPr>
-        <w:t xml:space="preserve">• identify alternatives </w:t>
-      </w:r>
-    </w:p>
-    <w:p>
-      <w:pPr>
-        <w:pStyle w:val="Default"/>
-        <w:rPr>
-          <w:color w:val="2D2D2D"/>
-          <w:sz w:val="20"/>
-          <w:szCs w:val="20"/>
-        </w:rPr>
-      </w:pPr>
-    </w:p>
-    <w:p>
-      <w:pPr>
-        <w:pStyle w:val="Default"/>
-        <w:rPr>
-          <w:color w:val="2D2D2D"/>
-          <w:sz w:val="20"/>
-          <w:szCs w:val="20"/>
-        </w:rPr>
-      </w:pPr>
-      <w:r>
-        <w:rPr>
-          <w:color w:val="2D2D2D"/>
-          <w:sz w:val="20"/>
-          <w:szCs w:val="20"/>
-        </w:rPr>
-        <w:t xml:space="preserve">II. Development (Scope and Planning) </w:t>
-      </w:r>
-    </w:p>
-    <w:p>
-      <w:pPr>
-        <w:pStyle w:val="Default"/>
-        <w:rPr>
-          <w:color w:val="2D2D2D"/>
-          <w:sz w:val="20"/>
-          <w:szCs w:val="20"/>
-        </w:rPr>
-      </w:pPr>
-      <w:r>
-        <w:rPr>
-          <w:color w:val="2D2D2D"/>
-          <w:sz w:val="20"/>
-          <w:szCs w:val="20"/>
-        </w:rPr>
-        <w:t xml:space="preserve">• develop initial scope </w:t>
-      </w:r>
-    </w:p>
-    <w:p>
-      <w:pPr>
-        <w:pStyle w:val="Default"/>
-        <w:rPr>
-          <w:color w:val="2D2D2D"/>
-          <w:sz w:val="20"/>
-          <w:szCs w:val="20"/>
-        </w:rPr>
-      </w:pPr>
-      <w:r>
-        <w:rPr>
-          <w:color w:val="2D2D2D"/>
-          <w:sz w:val="20"/>
-          <w:szCs w:val="20"/>
-        </w:rPr>
-        <w:t xml:space="preserve">• prepare work breakdown structure, task dependencies and identify deliverables </w:t>
-      </w:r>
-    </w:p>
-    <w:p>
-      <w:pPr>
-        <w:pStyle w:val="Default"/>
-        <w:rPr>
-          <w:color w:val="2D2D2D"/>
-          <w:sz w:val="20"/>
-          <w:szCs w:val="20"/>
-        </w:rPr>
-      </w:pPr>
-      <w:r>
-        <w:rPr>
-          <w:color w:val="2D2D2D"/>
-          <w:sz w:val="20"/>
-          <w:szCs w:val="20"/>
-        </w:rPr>
-        <w:t xml:space="preserve">• establish budget and schedule </w:t>
-      </w:r>
-    </w:p>
-    <w:p>
-      <w:pPr>
-        <w:pStyle w:val="Default"/>
-        <w:rPr>
-          <w:color w:val="2D2D2D"/>
-          <w:sz w:val="20"/>
-          <w:szCs w:val="20"/>
-        </w:rPr>
-      </w:pPr>
-    </w:p>
-    <w:p>
-      <w:pPr>
-        <w:pStyle w:val="Default"/>
-        <w:rPr>
-          <w:color w:val="2D2D2D"/>
-          <w:sz w:val="20"/>
-          <w:szCs w:val="20"/>
-        </w:rPr>
-      </w:pPr>
-      <w:r>
-        <w:rPr>
-          <w:color w:val="2D2D2D"/>
-          <w:sz w:val="20"/>
-          <w:szCs w:val="20"/>
-        </w:rPr>
-        <w:t xml:space="preserve">III. Implementation (Execution) </w:t>
-      </w:r>
-    </w:p>
-    <w:p>
-      <w:pPr>
-        <w:pStyle w:val="Default"/>
-        <w:rPr>
-          <w:color w:val="2D2D2D"/>
-          <w:sz w:val="20"/>
-          <w:szCs w:val="20"/>
-        </w:rPr>
-      </w:pPr>
-      <w:r>
-        <w:rPr>
-          <w:color w:val="2D2D2D"/>
-          <w:sz w:val="20"/>
-          <w:szCs w:val="20"/>
-        </w:rPr>
-        <w:t xml:space="preserve">• establish work packages </w:t>
-      </w:r>
-    </w:p>
-    <w:p>
-      <w:pPr>
-        <w:pStyle w:val="Default"/>
-        <w:rPr>
-          <w:color w:val="2D2D2D"/>
-          <w:sz w:val="20"/>
-          <w:szCs w:val="20"/>
-        </w:rPr>
-      </w:pPr>
-      <w:r>
-        <w:rPr>
-          <w:color w:val="2D2D2D"/>
-          <w:sz w:val="20"/>
-          <w:szCs w:val="20"/>
-        </w:rPr>
-        <w:t xml:space="preserve">• execute work packages to produce deliverables </w:t>
-      </w:r>
-    </w:p>
-    <w:p>
-      <w:pPr>
-        <w:pStyle w:val="Default"/>
-        <w:rPr>
-          <w:color w:val="2D2D2D"/>
-          <w:sz w:val="20"/>
-          <w:szCs w:val="20"/>
-        </w:rPr>
-      </w:pPr>
-      <w:r>
-        <w:rPr>
-          <w:color w:val="2D2D2D"/>
-          <w:sz w:val="20"/>
-          <w:szCs w:val="20"/>
-        </w:rPr>
-        <w:t xml:space="preserve">• direct/monitor/forecast/control scope, quality, time, and cost </w:t>
-      </w:r>
-    </w:p>
-    <w:p>
-      <w:pPr>
-        <w:pStyle w:val="Default"/>
-        <w:rPr>
-          <w:color w:val="2D2D2D"/>
-          <w:sz w:val="20"/>
-          <w:szCs w:val="20"/>
-        </w:rPr>
-      </w:pPr>
-    </w:p>
-    <w:p>
-      <w:pPr>
-        <w:pStyle w:val="Default"/>
-        <w:rPr>
-          <w:color w:val="2D2D2D"/>
-          <w:sz w:val="20"/>
-          <w:szCs w:val="20"/>
-        </w:rPr>
-      </w:pPr>
-      <w:r>
-        <w:rPr>
-          <w:color w:val="2D2D2D"/>
-          <w:sz w:val="20"/>
-          <w:szCs w:val="20"/>
-        </w:rPr>
-        <w:t xml:space="preserve">IV. Termination (Project Transfer) </w:t>
-      </w:r>
-    </w:p>
-    <w:p>
-      <w:pPr>
-        <w:pStyle w:val="Default"/>
-        <w:rPr>
-          <w:color w:val="2D2D2D"/>
-          <w:sz w:val="20"/>
-          <w:szCs w:val="20"/>
-        </w:rPr>
-      </w:pPr>
-      <w:r>
-        <w:rPr>
-          <w:color w:val="2D2D2D"/>
-          <w:sz w:val="20"/>
-          <w:szCs w:val="20"/>
-        </w:rPr>
-        <w:t xml:space="preserve">• evaluate project performance (lessons learned) </w:t>
-      </w:r>
-    </w:p>
-    <w:p/>
+    </w:p>
     <w:sectPr>
       <w:pgSz w:w="12240" w:h="15840"/>
       <w:pgMar w:top="1440" w:right="1440" w:bottom="1440" w:left="1440" w:header="720" w:footer="720" w:gutter="0"/>
@@ -594,8 +694,661 @@
 </w:document>
 </file>
 
+<file path=word/numbering.xml><?xml version="1.0" encoding="utf-8"?>
+<w:numbering xmlns:wpc="http://schemas.microsoft.com/office/word/2010/wordprocessingCanvas" xmlns:cx="http://schemas.microsoft.com/office/drawing/2014/chartex" xmlns:cx1="http://schemas.microsoft.com/office/drawing/2015/9/8/chartex" xmlns:cx2="http://schemas.microsoft.com/office/drawing/2015/10/21/chartex" xmlns:mc="http://schemas.openxmlformats.org/markup-compatibility/2006" xmlns:o="urn:schemas-microsoft-com:office:office" xmlns:r="http://schemas.openxmlformats.org/officeDocument/2006/relationships" xmlns:m="http://schemas.openxmlformats.org/officeDocument/2006/math" xmlns:v="urn:schemas-microsoft-com:vml" xmlns:wp14="http://schemas.microsoft.com/office/word/2010/wordprocessingDrawing" xmlns:wp="http://schemas.openxmlformats.org/drawingml/2006/wordprocessingDrawing" xmlns:w10="urn:schemas-microsoft-com:office:word" xmlns:w="http://schemas.openxmlformats.org/wordprocessingml/2006/main" xmlns:w14="http://schemas.microsoft.com/office/word/2010/wordml" xmlns:w15="http://schemas.microsoft.com/office/word/2012/wordml" xmlns:w16se="http://schemas.microsoft.com/office/word/2015/wordml/symex" xmlns:wpg="http://schemas.microsoft.com/office/word/2010/wordprocessingGroup" xmlns:wpi="http://schemas.microsoft.com/office/word/2010/wordprocessingInk" xmlns:wne="http://schemas.microsoft.com/office/word/2006/wordml" xmlns:wps="http://schemas.microsoft.com/office/word/2010/wordprocessingShape" mc:Ignorable="w14 w15 w16se wp14">
+  <w:abstractNum w:abstractNumId="0" w15:restartNumberingAfterBreak="0">
+    <w:nsid w:val="3C745CEB"/>
+    <w:multiLevelType w:val="hybridMultilevel"/>
+    <w:tmpl w:val="108072F0"/>
+    <w:lvl w:ilvl="0" w:tplc="861421F4">
+      <w:start w:val="1"/>
+      <w:numFmt w:val="upperRoman"/>
+      <w:lvlText w:val="%1."/>
+      <w:lvlJc w:val="left"/>
+      <w:pPr>
+        <w:ind w:left="1080" w:hanging="720"/>
+      </w:pPr>
+      <w:rPr>
+        <w:rFonts w:hint="default"/>
+      </w:rPr>
+    </w:lvl>
+    <w:lvl w:ilvl="1" w:tplc="04090019" w:tentative="1">
+      <w:start w:val="1"/>
+      <w:numFmt w:val="lowerLetter"/>
+      <w:lvlText w:val="%2."/>
+      <w:lvlJc w:val="left"/>
+      <w:pPr>
+        <w:ind w:left="1440" w:hanging="360"/>
+      </w:pPr>
+    </w:lvl>
+    <w:lvl w:ilvl="2" w:tplc="0409001B" w:tentative="1">
+      <w:start w:val="1"/>
+      <w:numFmt w:val="lowerRoman"/>
+      <w:lvlText w:val="%3."/>
+      <w:lvlJc w:val="right"/>
+      <w:pPr>
+        <w:ind w:left="2160" w:hanging="180"/>
+      </w:pPr>
+    </w:lvl>
+    <w:lvl w:ilvl="3" w:tplc="0409000F" w:tentative="1">
+      <w:start w:val="1"/>
+      <w:numFmt w:val="decimal"/>
+      <w:lvlText w:val="%4."/>
+      <w:lvlJc w:val="left"/>
+      <w:pPr>
+        <w:ind w:left="2880" w:hanging="360"/>
+      </w:pPr>
+    </w:lvl>
+    <w:lvl w:ilvl="4" w:tplc="04090019" w:tentative="1">
+      <w:start w:val="1"/>
+      <w:numFmt w:val="lowerLetter"/>
+      <w:lvlText w:val="%5."/>
+      <w:lvlJc w:val="left"/>
+      <w:pPr>
+        <w:ind w:left="3600" w:hanging="360"/>
+      </w:pPr>
+    </w:lvl>
+    <w:lvl w:ilvl="5" w:tplc="0409001B" w:tentative="1">
+      <w:start w:val="1"/>
+      <w:numFmt w:val="lowerRoman"/>
+      <w:lvlText w:val="%6."/>
+      <w:lvlJc w:val="right"/>
+      <w:pPr>
+        <w:ind w:left="4320" w:hanging="180"/>
+      </w:pPr>
+    </w:lvl>
+    <w:lvl w:ilvl="6" w:tplc="0409000F" w:tentative="1">
+      <w:start w:val="1"/>
+      <w:numFmt w:val="decimal"/>
+      <w:lvlText w:val="%7."/>
+      <w:lvlJc w:val="left"/>
+      <w:pPr>
+        <w:ind w:left="5040" w:hanging="360"/>
+      </w:pPr>
+    </w:lvl>
+    <w:lvl w:ilvl="7" w:tplc="04090019" w:tentative="1">
+      <w:start w:val="1"/>
+      <w:numFmt w:val="lowerLetter"/>
+      <w:lvlText w:val="%8."/>
+      <w:lvlJc w:val="left"/>
+      <w:pPr>
+        <w:ind w:left="5760" w:hanging="360"/>
+      </w:pPr>
+    </w:lvl>
+    <w:lvl w:ilvl="8" w:tplc="0409001B" w:tentative="1">
+      <w:start w:val="1"/>
+      <w:numFmt w:val="lowerRoman"/>
+      <w:lvlText w:val="%9."/>
+      <w:lvlJc w:val="right"/>
+      <w:pPr>
+        <w:ind w:left="6480" w:hanging="180"/>
+      </w:pPr>
+    </w:lvl>
+  </w:abstractNum>
+  <w:abstractNum w:abstractNumId="1" w15:restartNumberingAfterBreak="0">
+    <w:nsid w:val="46BF4CE7"/>
+    <w:multiLevelType w:val="hybridMultilevel"/>
+    <w:tmpl w:val="7E3AE8A4"/>
+    <w:lvl w:ilvl="0" w:tplc="CD6AF96E">
+      <w:start w:val="1"/>
+      <w:numFmt w:val="upperRoman"/>
+      <w:lvlText w:val="%1."/>
+      <w:lvlJc w:val="left"/>
+      <w:pPr>
+        <w:ind w:left="1080" w:hanging="720"/>
+      </w:pPr>
+      <w:rPr>
+        <w:rFonts w:hint="default"/>
+      </w:rPr>
+    </w:lvl>
+    <w:lvl w:ilvl="1" w:tplc="04090019" w:tentative="1">
+      <w:start w:val="1"/>
+      <w:numFmt w:val="lowerLetter"/>
+      <w:lvlText w:val="%2."/>
+      <w:lvlJc w:val="left"/>
+      <w:pPr>
+        <w:ind w:left="1440" w:hanging="360"/>
+      </w:pPr>
+    </w:lvl>
+    <w:lvl w:ilvl="2" w:tplc="0409001B" w:tentative="1">
+      <w:start w:val="1"/>
+      <w:numFmt w:val="lowerRoman"/>
+      <w:lvlText w:val="%3."/>
+      <w:lvlJc w:val="right"/>
+      <w:pPr>
+        <w:ind w:left="2160" w:hanging="180"/>
+      </w:pPr>
+    </w:lvl>
+    <w:lvl w:ilvl="3" w:tplc="0409000F" w:tentative="1">
+      <w:start w:val="1"/>
+      <w:numFmt w:val="decimal"/>
+      <w:lvlText w:val="%4."/>
+      <w:lvlJc w:val="left"/>
+      <w:pPr>
+        <w:ind w:left="2880" w:hanging="360"/>
+      </w:pPr>
+    </w:lvl>
+    <w:lvl w:ilvl="4" w:tplc="04090019" w:tentative="1">
+      <w:start w:val="1"/>
+      <w:numFmt w:val="lowerLetter"/>
+      <w:lvlText w:val="%5."/>
+      <w:lvlJc w:val="left"/>
+      <w:pPr>
+        <w:ind w:left="3600" w:hanging="360"/>
+      </w:pPr>
+    </w:lvl>
+    <w:lvl w:ilvl="5" w:tplc="0409001B" w:tentative="1">
+      <w:start w:val="1"/>
+      <w:numFmt w:val="lowerRoman"/>
+      <w:lvlText w:val="%6."/>
+      <w:lvlJc w:val="right"/>
+      <w:pPr>
+        <w:ind w:left="4320" w:hanging="180"/>
+      </w:pPr>
+    </w:lvl>
+    <w:lvl w:ilvl="6" w:tplc="0409000F" w:tentative="1">
+      <w:start w:val="1"/>
+      <w:numFmt w:val="decimal"/>
+      <w:lvlText w:val="%7."/>
+      <w:lvlJc w:val="left"/>
+      <w:pPr>
+        <w:ind w:left="5040" w:hanging="360"/>
+      </w:pPr>
+    </w:lvl>
+    <w:lvl w:ilvl="7" w:tplc="04090019" w:tentative="1">
+      <w:start w:val="1"/>
+      <w:numFmt w:val="lowerLetter"/>
+      <w:lvlText w:val="%8."/>
+      <w:lvlJc w:val="left"/>
+      <w:pPr>
+        <w:ind w:left="5760" w:hanging="360"/>
+      </w:pPr>
+    </w:lvl>
+    <w:lvl w:ilvl="8" w:tplc="0409001B" w:tentative="1">
+      <w:start w:val="1"/>
+      <w:numFmt w:val="lowerRoman"/>
+      <w:lvlText w:val="%9."/>
+      <w:lvlJc w:val="right"/>
+      <w:pPr>
+        <w:ind w:left="6480" w:hanging="180"/>
+      </w:pPr>
+    </w:lvl>
+  </w:abstractNum>
+  <w:abstractNum w:abstractNumId="2" w15:restartNumberingAfterBreak="0">
+    <w:nsid w:val="54231ADF"/>
+    <w:multiLevelType w:val="hybridMultilevel"/>
+    <w:tmpl w:val="1E644E4E"/>
+    <w:lvl w:ilvl="0" w:tplc="04090001">
+      <w:start w:val="1"/>
+      <w:numFmt w:val="bullet"/>
+      <w:lvlText w:val=""/>
+      <w:lvlJc w:val="left"/>
+      <w:pPr>
+        <w:ind w:left="1080" w:hanging="360"/>
+      </w:pPr>
+      <w:rPr>
+        <w:rFonts w:ascii="Symbol" w:hAnsi="Symbol" w:hint="default"/>
+      </w:rPr>
+    </w:lvl>
+    <w:lvl w:ilvl="1" w:tplc="04090003" w:tentative="1">
+      <w:start w:val="1"/>
+      <w:numFmt w:val="bullet"/>
+      <w:lvlText w:val="o"/>
+      <w:lvlJc w:val="left"/>
+      <w:pPr>
+        <w:ind w:left="1800" w:hanging="360"/>
+      </w:pPr>
+      <w:rPr>
+        <w:rFonts w:ascii="Courier New" w:hAnsi="Courier New" w:cs="Courier New" w:hint="default"/>
+      </w:rPr>
+    </w:lvl>
+    <w:lvl w:ilvl="2" w:tplc="04090005" w:tentative="1">
+      <w:start w:val="1"/>
+      <w:numFmt w:val="bullet"/>
+      <w:lvlText w:val=""/>
+      <w:lvlJc w:val="left"/>
+      <w:pPr>
+        <w:ind w:left="2520" w:hanging="360"/>
+      </w:pPr>
+      <w:rPr>
+        <w:rFonts w:ascii="Wingdings" w:hAnsi="Wingdings" w:hint="default"/>
+      </w:rPr>
+    </w:lvl>
+    <w:lvl w:ilvl="3" w:tplc="04090001" w:tentative="1">
+      <w:start w:val="1"/>
+      <w:numFmt w:val="bullet"/>
+      <w:lvlText w:val=""/>
+      <w:lvlJc w:val="left"/>
+      <w:pPr>
+        <w:ind w:left="3240" w:hanging="360"/>
+      </w:pPr>
+      <w:rPr>
+        <w:rFonts w:ascii="Symbol" w:hAnsi="Symbol" w:hint="default"/>
+      </w:rPr>
+    </w:lvl>
+    <w:lvl w:ilvl="4" w:tplc="04090003" w:tentative="1">
+      <w:start w:val="1"/>
+      <w:numFmt w:val="bullet"/>
+      <w:lvlText w:val="o"/>
+      <w:lvlJc w:val="left"/>
+      <w:pPr>
+        <w:ind w:left="3960" w:hanging="360"/>
+      </w:pPr>
+      <w:rPr>
+        <w:rFonts w:ascii="Courier New" w:hAnsi="Courier New" w:cs="Courier New" w:hint="default"/>
+      </w:rPr>
+    </w:lvl>
+    <w:lvl w:ilvl="5" w:tplc="04090005" w:tentative="1">
+      <w:start w:val="1"/>
+      <w:numFmt w:val="bullet"/>
+      <w:lvlText w:val=""/>
+      <w:lvlJc w:val="left"/>
+      <w:pPr>
+        <w:ind w:left="4680" w:hanging="360"/>
+      </w:pPr>
+      <w:rPr>
+        <w:rFonts w:ascii="Wingdings" w:hAnsi="Wingdings" w:hint="default"/>
+      </w:rPr>
+    </w:lvl>
+    <w:lvl w:ilvl="6" w:tplc="04090001" w:tentative="1">
+      <w:start w:val="1"/>
+      <w:numFmt w:val="bullet"/>
+      <w:lvlText w:val=""/>
+      <w:lvlJc w:val="left"/>
+      <w:pPr>
+        <w:ind w:left="5400" w:hanging="360"/>
+      </w:pPr>
+      <w:rPr>
+        <w:rFonts w:ascii="Symbol" w:hAnsi="Symbol" w:hint="default"/>
+      </w:rPr>
+    </w:lvl>
+    <w:lvl w:ilvl="7" w:tplc="04090003" w:tentative="1">
+      <w:start w:val="1"/>
+      <w:numFmt w:val="bullet"/>
+      <w:lvlText w:val="o"/>
+      <w:lvlJc w:val="left"/>
+      <w:pPr>
+        <w:ind w:left="6120" w:hanging="360"/>
+      </w:pPr>
+      <w:rPr>
+        <w:rFonts w:ascii="Courier New" w:hAnsi="Courier New" w:cs="Courier New" w:hint="default"/>
+      </w:rPr>
+    </w:lvl>
+    <w:lvl w:ilvl="8" w:tplc="04090005" w:tentative="1">
+      <w:start w:val="1"/>
+      <w:numFmt w:val="bullet"/>
+      <w:lvlText w:val=""/>
+      <w:lvlJc w:val="left"/>
+      <w:pPr>
+        <w:ind w:left="6840" w:hanging="360"/>
+      </w:pPr>
+      <w:rPr>
+        <w:rFonts w:ascii="Wingdings" w:hAnsi="Wingdings" w:hint="default"/>
+      </w:rPr>
+    </w:lvl>
+  </w:abstractNum>
+  <w:abstractNum w:abstractNumId="3" w15:restartNumberingAfterBreak="0">
+    <w:nsid w:val="61704F94"/>
+    <w:multiLevelType w:val="hybridMultilevel"/>
+    <w:tmpl w:val="4F96B7EE"/>
+    <w:lvl w:ilvl="0" w:tplc="04090001">
+      <w:start w:val="1"/>
+      <w:numFmt w:val="bullet"/>
+      <w:lvlText w:val=""/>
+      <w:lvlJc w:val="left"/>
+      <w:pPr>
+        <w:ind w:left="1080" w:hanging="360"/>
+      </w:pPr>
+      <w:rPr>
+        <w:rFonts w:ascii="Symbol" w:hAnsi="Symbol" w:hint="default"/>
+      </w:rPr>
+    </w:lvl>
+    <w:lvl w:ilvl="1" w:tplc="04090003" w:tentative="1">
+      <w:start w:val="1"/>
+      <w:numFmt w:val="bullet"/>
+      <w:lvlText w:val="o"/>
+      <w:lvlJc w:val="left"/>
+      <w:pPr>
+        <w:ind w:left="1800" w:hanging="360"/>
+      </w:pPr>
+      <w:rPr>
+        <w:rFonts w:ascii="Courier New" w:hAnsi="Courier New" w:cs="Courier New" w:hint="default"/>
+      </w:rPr>
+    </w:lvl>
+    <w:lvl w:ilvl="2" w:tplc="04090005" w:tentative="1">
+      <w:start w:val="1"/>
+      <w:numFmt w:val="bullet"/>
+      <w:lvlText w:val=""/>
+      <w:lvlJc w:val="left"/>
+      <w:pPr>
+        <w:ind w:left="2520" w:hanging="360"/>
+      </w:pPr>
+      <w:rPr>
+        <w:rFonts w:ascii="Wingdings" w:hAnsi="Wingdings" w:hint="default"/>
+      </w:rPr>
+    </w:lvl>
+    <w:lvl w:ilvl="3" w:tplc="04090001" w:tentative="1">
+      <w:start w:val="1"/>
+      <w:numFmt w:val="bullet"/>
+      <w:lvlText w:val=""/>
+      <w:lvlJc w:val="left"/>
+      <w:pPr>
+        <w:ind w:left="3240" w:hanging="360"/>
+      </w:pPr>
+      <w:rPr>
+        <w:rFonts w:ascii="Symbol" w:hAnsi="Symbol" w:hint="default"/>
+      </w:rPr>
+    </w:lvl>
+    <w:lvl w:ilvl="4" w:tplc="04090003" w:tentative="1">
+      <w:start w:val="1"/>
+      <w:numFmt w:val="bullet"/>
+      <w:lvlText w:val="o"/>
+      <w:lvlJc w:val="left"/>
+      <w:pPr>
+        <w:ind w:left="3960" w:hanging="360"/>
+      </w:pPr>
+      <w:rPr>
+        <w:rFonts w:ascii="Courier New" w:hAnsi="Courier New" w:cs="Courier New" w:hint="default"/>
+      </w:rPr>
+    </w:lvl>
+    <w:lvl w:ilvl="5" w:tplc="04090005" w:tentative="1">
+      <w:start w:val="1"/>
+      <w:numFmt w:val="bullet"/>
+      <w:lvlText w:val=""/>
+      <w:lvlJc w:val="left"/>
+      <w:pPr>
+        <w:ind w:left="4680" w:hanging="360"/>
+      </w:pPr>
+      <w:rPr>
+        <w:rFonts w:ascii="Wingdings" w:hAnsi="Wingdings" w:hint="default"/>
+      </w:rPr>
+    </w:lvl>
+    <w:lvl w:ilvl="6" w:tplc="04090001" w:tentative="1">
+      <w:start w:val="1"/>
+      <w:numFmt w:val="bullet"/>
+      <w:lvlText w:val=""/>
+      <w:lvlJc w:val="left"/>
+      <w:pPr>
+        <w:ind w:left="5400" w:hanging="360"/>
+      </w:pPr>
+      <w:rPr>
+        <w:rFonts w:ascii="Symbol" w:hAnsi="Symbol" w:hint="default"/>
+      </w:rPr>
+    </w:lvl>
+    <w:lvl w:ilvl="7" w:tplc="04090003" w:tentative="1">
+      <w:start w:val="1"/>
+      <w:numFmt w:val="bullet"/>
+      <w:lvlText w:val="o"/>
+      <w:lvlJc w:val="left"/>
+      <w:pPr>
+        <w:ind w:left="6120" w:hanging="360"/>
+      </w:pPr>
+      <w:rPr>
+        <w:rFonts w:ascii="Courier New" w:hAnsi="Courier New" w:cs="Courier New" w:hint="default"/>
+      </w:rPr>
+    </w:lvl>
+    <w:lvl w:ilvl="8" w:tplc="04090005" w:tentative="1">
+      <w:start w:val="1"/>
+      <w:numFmt w:val="bullet"/>
+      <w:lvlText w:val=""/>
+      <w:lvlJc w:val="left"/>
+      <w:pPr>
+        <w:ind w:left="6840" w:hanging="360"/>
+      </w:pPr>
+      <w:rPr>
+        <w:rFonts w:ascii="Wingdings" w:hAnsi="Wingdings" w:hint="default"/>
+      </w:rPr>
+    </w:lvl>
+  </w:abstractNum>
+  <w:abstractNum w:abstractNumId="4" w15:restartNumberingAfterBreak="0">
+    <w:nsid w:val="65CB751A"/>
+    <w:multiLevelType w:val="hybridMultilevel"/>
+    <w:tmpl w:val="7A80DF2C"/>
+    <w:lvl w:ilvl="0" w:tplc="04090001">
+      <w:start w:val="1"/>
+      <w:numFmt w:val="bullet"/>
+      <w:lvlText w:val=""/>
+      <w:lvlJc w:val="left"/>
+      <w:pPr>
+        <w:ind w:left="1080" w:hanging="360"/>
+      </w:pPr>
+      <w:rPr>
+        <w:rFonts w:ascii="Symbol" w:hAnsi="Symbol" w:hint="default"/>
+      </w:rPr>
+    </w:lvl>
+    <w:lvl w:ilvl="1" w:tplc="04090003" w:tentative="1">
+      <w:start w:val="1"/>
+      <w:numFmt w:val="bullet"/>
+      <w:lvlText w:val="o"/>
+      <w:lvlJc w:val="left"/>
+      <w:pPr>
+        <w:ind w:left="1800" w:hanging="360"/>
+      </w:pPr>
+      <w:rPr>
+        <w:rFonts w:ascii="Courier New" w:hAnsi="Courier New" w:cs="Courier New" w:hint="default"/>
+      </w:rPr>
+    </w:lvl>
+    <w:lvl w:ilvl="2" w:tplc="04090005" w:tentative="1">
+      <w:start w:val="1"/>
+      <w:numFmt w:val="bullet"/>
+      <w:lvlText w:val=""/>
+      <w:lvlJc w:val="left"/>
+      <w:pPr>
+        <w:ind w:left="2520" w:hanging="360"/>
+      </w:pPr>
+      <w:rPr>
+        <w:rFonts w:ascii="Wingdings" w:hAnsi="Wingdings" w:hint="default"/>
+      </w:rPr>
+    </w:lvl>
+    <w:lvl w:ilvl="3" w:tplc="04090001" w:tentative="1">
+      <w:start w:val="1"/>
+      <w:numFmt w:val="bullet"/>
+      <w:lvlText w:val=""/>
+      <w:lvlJc w:val="left"/>
+      <w:pPr>
+        <w:ind w:left="3240" w:hanging="360"/>
+      </w:pPr>
+      <w:rPr>
+        <w:rFonts w:ascii="Symbol" w:hAnsi="Symbol" w:hint="default"/>
+      </w:rPr>
+    </w:lvl>
+    <w:lvl w:ilvl="4" w:tplc="04090003" w:tentative="1">
+      <w:start w:val="1"/>
+      <w:numFmt w:val="bullet"/>
+      <w:lvlText w:val="o"/>
+      <w:lvlJc w:val="left"/>
+      <w:pPr>
+        <w:ind w:left="3960" w:hanging="360"/>
+      </w:pPr>
+      <w:rPr>
+        <w:rFonts w:ascii="Courier New" w:hAnsi="Courier New" w:cs="Courier New" w:hint="default"/>
+      </w:rPr>
+    </w:lvl>
+    <w:lvl w:ilvl="5" w:tplc="04090005" w:tentative="1">
+      <w:start w:val="1"/>
+      <w:numFmt w:val="bullet"/>
+      <w:lvlText w:val=""/>
+      <w:lvlJc w:val="left"/>
+      <w:pPr>
+        <w:ind w:left="4680" w:hanging="360"/>
+      </w:pPr>
+      <w:rPr>
+        <w:rFonts w:ascii="Wingdings" w:hAnsi="Wingdings" w:hint="default"/>
+      </w:rPr>
+    </w:lvl>
+    <w:lvl w:ilvl="6" w:tplc="04090001" w:tentative="1">
+      <w:start w:val="1"/>
+      <w:numFmt w:val="bullet"/>
+      <w:lvlText w:val=""/>
+      <w:lvlJc w:val="left"/>
+      <w:pPr>
+        <w:ind w:left="5400" w:hanging="360"/>
+      </w:pPr>
+      <w:rPr>
+        <w:rFonts w:ascii="Symbol" w:hAnsi="Symbol" w:hint="default"/>
+      </w:rPr>
+    </w:lvl>
+    <w:lvl w:ilvl="7" w:tplc="04090003" w:tentative="1">
+      <w:start w:val="1"/>
+      <w:numFmt w:val="bullet"/>
+      <w:lvlText w:val="o"/>
+      <w:lvlJc w:val="left"/>
+      <w:pPr>
+        <w:ind w:left="6120" w:hanging="360"/>
+      </w:pPr>
+      <w:rPr>
+        <w:rFonts w:ascii="Courier New" w:hAnsi="Courier New" w:cs="Courier New" w:hint="default"/>
+      </w:rPr>
+    </w:lvl>
+    <w:lvl w:ilvl="8" w:tplc="04090005" w:tentative="1">
+      <w:start w:val="1"/>
+      <w:numFmt w:val="bullet"/>
+      <w:lvlText w:val=""/>
+      <w:lvlJc w:val="left"/>
+      <w:pPr>
+        <w:ind w:left="6840" w:hanging="360"/>
+      </w:pPr>
+      <w:rPr>
+        <w:rFonts w:ascii="Wingdings" w:hAnsi="Wingdings" w:hint="default"/>
+      </w:rPr>
+    </w:lvl>
+  </w:abstractNum>
+  <w:abstractNum w:abstractNumId="5" w15:restartNumberingAfterBreak="0">
+    <w:nsid w:val="7DC2471B"/>
+    <w:multiLevelType w:val="hybridMultilevel"/>
+    <w:tmpl w:val="4DD696FC"/>
+    <w:lvl w:ilvl="0" w:tplc="04090001">
+      <w:start w:val="1"/>
+      <w:numFmt w:val="bullet"/>
+      <w:lvlText w:val=""/>
+      <w:lvlJc w:val="left"/>
+      <w:pPr>
+        <w:ind w:left="1080" w:hanging="360"/>
+      </w:pPr>
+      <w:rPr>
+        <w:rFonts w:ascii="Symbol" w:hAnsi="Symbol" w:hint="default"/>
+      </w:rPr>
+    </w:lvl>
+    <w:lvl w:ilvl="1" w:tplc="04090003" w:tentative="1">
+      <w:start w:val="1"/>
+      <w:numFmt w:val="bullet"/>
+      <w:lvlText w:val="o"/>
+      <w:lvlJc w:val="left"/>
+      <w:pPr>
+        <w:ind w:left="1800" w:hanging="360"/>
+      </w:pPr>
+      <w:rPr>
+        <w:rFonts w:ascii="Courier New" w:hAnsi="Courier New" w:cs="Courier New" w:hint="default"/>
+      </w:rPr>
+    </w:lvl>
+    <w:lvl w:ilvl="2" w:tplc="04090005" w:tentative="1">
+      <w:start w:val="1"/>
+      <w:numFmt w:val="bullet"/>
+      <w:lvlText w:val=""/>
+      <w:lvlJc w:val="left"/>
+      <w:pPr>
+        <w:ind w:left="2520" w:hanging="360"/>
+      </w:pPr>
+      <w:rPr>
+        <w:rFonts w:ascii="Wingdings" w:hAnsi="Wingdings" w:hint="default"/>
+      </w:rPr>
+    </w:lvl>
+    <w:lvl w:ilvl="3" w:tplc="04090001" w:tentative="1">
+      <w:start w:val="1"/>
+      <w:numFmt w:val="bullet"/>
+      <w:lvlText w:val=""/>
+      <w:lvlJc w:val="left"/>
+      <w:pPr>
+        <w:ind w:left="3240" w:hanging="360"/>
+      </w:pPr>
+      <w:rPr>
+        <w:rFonts w:ascii="Symbol" w:hAnsi="Symbol" w:hint="default"/>
+      </w:rPr>
+    </w:lvl>
+    <w:lvl w:ilvl="4" w:tplc="04090003" w:tentative="1">
+      <w:start w:val="1"/>
+      <w:numFmt w:val="bullet"/>
+      <w:lvlText w:val="o"/>
+      <w:lvlJc w:val="left"/>
+      <w:pPr>
+        <w:ind w:left="3960" w:hanging="360"/>
+      </w:pPr>
+      <w:rPr>
+        <w:rFonts w:ascii="Courier New" w:hAnsi="Courier New" w:cs="Courier New" w:hint="default"/>
+      </w:rPr>
+    </w:lvl>
+    <w:lvl w:ilvl="5" w:tplc="04090005" w:tentative="1">
+      <w:start w:val="1"/>
+      <w:numFmt w:val="bullet"/>
+      <w:lvlText w:val=""/>
+      <w:lvlJc w:val="left"/>
+      <w:pPr>
+        <w:ind w:left="4680" w:hanging="360"/>
+      </w:pPr>
+      <w:rPr>
+        <w:rFonts w:ascii="Wingdings" w:hAnsi="Wingdings" w:hint="default"/>
+      </w:rPr>
+    </w:lvl>
+    <w:lvl w:ilvl="6" w:tplc="04090001" w:tentative="1">
+      <w:start w:val="1"/>
+      <w:numFmt w:val="bullet"/>
+      <w:lvlText w:val=""/>
+      <w:lvlJc w:val="left"/>
+      <w:pPr>
+        <w:ind w:left="5400" w:hanging="360"/>
+      </w:pPr>
+      <w:rPr>
+        <w:rFonts w:ascii="Symbol" w:hAnsi="Symbol" w:hint="default"/>
+      </w:rPr>
+    </w:lvl>
+    <w:lvl w:ilvl="7" w:tplc="04090003" w:tentative="1">
+      <w:start w:val="1"/>
+      <w:numFmt w:val="bullet"/>
+      <w:lvlText w:val="o"/>
+      <w:lvlJc w:val="left"/>
+      <w:pPr>
+        <w:ind w:left="6120" w:hanging="360"/>
+      </w:pPr>
+      <w:rPr>
+        <w:rFonts w:ascii="Courier New" w:hAnsi="Courier New" w:cs="Courier New" w:hint="default"/>
+      </w:rPr>
+    </w:lvl>
+    <w:lvl w:ilvl="8" w:tplc="04090005" w:tentative="1">
+      <w:start w:val="1"/>
+      <w:numFmt w:val="bullet"/>
+      <w:lvlText w:val=""/>
+      <w:lvlJc w:val="left"/>
+      <w:pPr>
+        <w:ind w:left="6840" w:hanging="360"/>
+      </w:pPr>
+      <w:rPr>
+        <w:rFonts w:ascii="Wingdings" w:hAnsi="Wingdings" w:hint="default"/>
+      </w:rPr>
+    </w:lvl>
+  </w:abstractNum>
+  <w:num w:numId="1">
+    <w:abstractNumId w:val="2"/>
+  </w:num>
+  <w:num w:numId="2">
+    <w:abstractNumId w:val="1"/>
+  </w:num>
+  <w:num w:numId="3">
+    <w:abstractNumId w:val="0"/>
+  </w:num>
+  <w:num w:numId="4">
+    <w:abstractNumId w:val="5"/>
+  </w:num>
+  <w:num w:numId="5">
+    <w:abstractNumId w:val="3"/>
+  </w:num>
+  <w:num w:numId="6">
+    <w:abstractNumId w:val="4"/>
+  </w:num>
+</w:numbering>
+</file>
+
 <file path=word/styles.xml><?xml version="1.0" encoding="utf-8"?>
-<w:styles xmlns:mc="http://schemas.openxmlformats.org/markup-compatibility/2006" xmlns:r="http://schemas.openxmlformats.org/officeDocument/2006/relationships" xmlns:w="http://schemas.openxmlformats.org/wordprocessingml/2006/main" xmlns:w14="http://schemas.microsoft.com/office/word/2010/wordml" xmlns:w15="http://schemas.microsoft.com/office/word/2012/wordml" mc:Ignorable="w14 w15">
+<w:styles xmlns:mc="http://schemas.openxmlformats.org/markup-compatibility/2006" xmlns:r="http://schemas.openxmlformats.org/officeDocument/2006/relationships" xmlns:w="http://schemas.openxmlformats.org/wordprocessingml/2006/main" xmlns:w14="http://schemas.microsoft.com/office/word/2010/wordml" xmlns:w15="http://schemas.microsoft.com/office/word/2012/wordml" xmlns:w16se="http://schemas.microsoft.com/office/word/2015/wordml/symex" mc:Ignorable="w14 w15 w16se">
   <w:docDefaults>
     <w:rPrDefault>
       <w:rPr>
@@ -611,7 +1364,7 @@
       </w:pPr>
     </w:pPrDefault>
   </w:docDefaults>
-  <w:latentStyles w:defLockedState="0" w:defUIPriority="99" w:defSemiHidden="0" w:defUnhideWhenUsed="0" w:defQFormat="0" w:count="371">
+  <w:latentStyles w:defLockedState="0" w:defUIPriority="99" w:defSemiHidden="0" w:defUnhideWhenUsed="0" w:defQFormat="0" w:count="373">
     <w:lsdException w:name="Normal" w:uiPriority="0" w:qFormat="1"/>
     <w:lsdException w:name="heading 1" w:uiPriority="9" w:qFormat="1"/>
     <w:lsdException w:name="heading 2" w:semiHidden="1" w:uiPriority="9" w:unhideWhenUsed="1" w:qFormat="1"/>
@@ -717,7 +1470,6 @@
     <w:lsdException w:name="HTML Sample" w:semiHidden="1" w:unhideWhenUsed="1"/>
     <w:lsdException w:name="HTML Typewriter" w:semiHidden="1" w:unhideWhenUsed="1"/>
     <w:lsdException w:name="HTML Variable" w:semiHidden="1" w:unhideWhenUsed="1"/>
-    <w:lsdException w:name="Normal Table" w:semiHidden="1" w:unhideWhenUsed="1"/>
     <w:lsdException w:name="annotation subject" w:semiHidden="1" w:unhideWhenUsed="1"/>
     <w:lsdException w:name="No List" w:semiHidden="1" w:unhideWhenUsed="1"/>
     <w:lsdException w:name="Outline List 1" w:semiHidden="1" w:unhideWhenUsed="1"/>
@@ -763,11 +1515,9 @@
     <w:lsdException w:name="Table Subtle 1" w:semiHidden="1" w:unhideWhenUsed="1"/>
     <w:lsdException w:name="Table Subtle 2" w:semiHidden="1" w:unhideWhenUsed="1"/>
     <w:lsdException w:name="Table Web 1" w:semiHidden="1" w:unhideWhenUsed="1"/>
-    <w:lsdException w:name="Table Web 2" w:semiHidden="1" w:unhideWhenUsed="1"/>
     <w:lsdException w:name="Table Web 3" w:semiHidden="1" w:unhideWhenUsed="1"/>
     <w:lsdException w:name="Balloon Text" w:semiHidden="1" w:unhideWhenUsed="1"/>
     <w:lsdException w:name="Table Grid" w:uiPriority="39"/>
-    <w:lsdException w:name="Table Theme" w:semiHidden="1" w:unhideWhenUsed="1"/>
     <w:lsdException w:name="Placeholder Text" w:semiHidden="1"/>
     <w:lsdException w:name="No Spacing" w:uiPriority="1" w:qFormat="1"/>
     <w:lsdException w:name="Light Shading" w:uiPriority="60"/>
@@ -983,6 +1733,8 @@
     <w:lsdException w:name="List Table 5 Dark Accent 6" w:uiPriority="50"/>
     <w:lsdException w:name="List Table 6 Colorful Accent 6" w:uiPriority="51"/>
     <w:lsdException w:name="List Table 7 Colorful Accent 6" w:uiPriority="52"/>
+    <w:lsdException w:name="Mention" w:semiHidden="1" w:unhideWhenUsed="1"/>
+    <w:lsdException w:name="Smart Hyperlink" w:semiHidden="1" w:unhideWhenUsed="1"/>
   </w:latentStyles>
   <w:style w:type="paragraph" w:default="1" w:styleId="Normal">
     <w:name w:val="Normal"/>

</xml_diff>

<commit_message>
Updated homework 1 for week 1
</commit_message>
<xml_diff>
--- a/Week1/Homework/Week 1 Assignment 1.docx
+++ b/Week1/Homework/Week 1 Assignment 1.docx
@@ -257,10 +257,10 @@
             <v:path o:extrusionok="f" gradientshapeok="t" o:connecttype="rect"/>
             <o:lock v:ext="edit" aspectratio="t"/>
           </v:shapetype>
-          <v:shape id="_x0000_i1027" type="#_x0000_t75" style="width:378.75pt;height:545.25pt" o:ole="">
+          <v:shape id="_x0000_i1025" type="#_x0000_t75" style="width:378.75pt;height:545.25pt" o:ole="">
             <v:imagedata r:id="rId5" o:title=""/>
           </v:shape>
-          <o:OLEObject Type="Embed" ProgID="Visio.Drawing.15" ShapeID="_x0000_i1027" DrawAspect="Content" ObjectID="_1537110800" r:id="rId6"/>
+          <o:OLEObject Type="Embed" ProgID="Visio.Drawing.15" ShapeID="_x0000_i1025" DrawAspect="Content" ObjectID="_1537111394" r:id="rId6"/>
         </w:object>
       </w:r>
     </w:p>
@@ -268,8 +268,7 @@
       <w:pPr>
         <w:pStyle w:val="NormalWeb"/>
         <w:rPr>
-          <w:b/>
-          <w:bCs/>
+          <w:rStyle w:val="Strong"/>
         </w:rPr>
       </w:pPr>
       <w:r>
@@ -277,24 +276,16 @@
           <w:rStyle w:val="Strong"/>
         </w:rPr>
         <w:lastRenderedPageBreak/>
-        <w:t>2. Project Phases</w:t>
-      </w:r>
-    </w:p>
-    <w:p>
-      <w:pPr>
-        <w:pStyle w:val="NormalWeb"/>
-      </w:pPr>
-      <w:r>
-        <w:t xml:space="preserve">For a project you are or have been involved in, either at work or at home, does the project life cycle have four, five, or more major phases? </w:t>
-      </w:r>
-    </w:p>
-    <w:p>
-      <w:pPr>
-        <w:pStyle w:val="NormalWeb"/>
-      </w:pPr>
-      <w:r>
-        <w:t>The latest project I worked on (the project was building a hunting rifle), seems to fall into four distinct phases: Conception, Development, Implementation, Termination.  Below is the rough approximation of the processes involved in the build.</w:t>
-      </w:r>
+        <w:t>List of Tasks (for AR-10 Hunting Rifle Build)</w:t>
+      </w:r>
+      <w:r>
+        <w:rPr>
+          <w:rStyle w:val="Strong"/>
+        </w:rPr>
+        <w:t xml:space="preserve"> to support diagram above</w:t>
+      </w:r>
+      <w:bookmarkStart w:id="0" w:name="_GoBack"/>
+      <w:bookmarkEnd w:id="0"/>
     </w:p>
     <w:p>
       <w:pPr>
@@ -313,7 +304,7 @@
           <w:rFonts w:ascii="Times New Roman" w:hAnsi="Times New Roman" w:cs="Times New Roman"/>
           <w:color w:val="2D2D2D"/>
         </w:rPr>
-        <w:t xml:space="preserve">Conception (project definition) </w:t>
+        <w:t>Conception</w:t>
       </w:r>
     </w:p>
     <w:p>
@@ -333,14 +324,21 @@
           <w:rFonts w:ascii="Times New Roman" w:hAnsi="Times New Roman" w:cs="Times New Roman"/>
           <w:color w:val="2D2D2D"/>
         </w:rPr>
-        <w:t xml:space="preserve">establish project goals and objectives and fit with organization direction </w:t>
-      </w:r>
-      <w:r>
-        <w:rPr>
-          <w:rFonts w:ascii="Times New Roman" w:hAnsi="Times New Roman" w:cs="Times New Roman"/>
-          <w:color w:val="2D2D2D"/>
-        </w:rPr>
-        <w:t>(determine the type of the rifle to build)</w:t>
+        <w:t>D</w:t>
+      </w:r>
+      <w:r>
+        <w:rPr>
+          <w:rFonts w:ascii="Times New Roman" w:hAnsi="Times New Roman" w:cs="Times New Roman"/>
+          <w:color w:val="2D2D2D"/>
+        </w:rPr>
+        <w:t>etermine</w:t>
+      </w:r>
+      <w:r>
+        <w:rPr>
+          <w:rFonts w:ascii="Times New Roman" w:hAnsi="Times New Roman" w:cs="Times New Roman"/>
+          <w:color w:val="2D2D2D"/>
+        </w:rPr>
+        <w:t xml:space="preserve"> the type of the rifle to build</w:t>
       </w:r>
     </w:p>
     <w:p>
@@ -360,14 +358,7 @@
           <w:rFonts w:ascii="Times New Roman" w:hAnsi="Times New Roman" w:cs="Times New Roman"/>
           <w:color w:val="2D2D2D"/>
         </w:rPr>
-        <w:t xml:space="preserve">develop preliminary budget and schedule </w:t>
-      </w:r>
-      <w:r>
-        <w:rPr>
-          <w:rFonts w:ascii="Times New Roman" w:hAnsi="Times New Roman" w:cs="Times New Roman"/>
-          <w:color w:val="2D2D2D"/>
-        </w:rPr>
-        <w:t>(Develop budget)</w:t>
+        <w:t>Develop budget over time</w:t>
       </w:r>
     </w:p>
     <w:p>
@@ -387,14 +378,14 @@
           <w:rFonts w:ascii="Times New Roman" w:hAnsi="Times New Roman" w:cs="Times New Roman"/>
           <w:color w:val="2D2D2D"/>
         </w:rPr>
-        <w:t xml:space="preserve">identify alternatives </w:t>
-      </w:r>
-      <w:r>
-        <w:rPr>
-          <w:rFonts w:ascii="Times New Roman" w:hAnsi="Times New Roman" w:cs="Times New Roman"/>
-          <w:color w:val="2D2D2D"/>
-        </w:rPr>
-        <w:t>(Identify components)</w:t>
+        <w:t xml:space="preserve">Identify </w:t>
+      </w:r>
+      <w:r>
+        <w:rPr>
+          <w:rFonts w:ascii="Times New Roman" w:hAnsi="Times New Roman" w:cs="Times New Roman"/>
+          <w:color w:val="2D2D2D"/>
+        </w:rPr>
+        <w:t>needed components</w:t>
       </w:r>
     </w:p>
     <w:p>
@@ -423,7 +414,14 @@
           <w:rFonts w:ascii="Times New Roman" w:hAnsi="Times New Roman" w:cs="Times New Roman"/>
           <w:color w:val="2D2D2D"/>
         </w:rPr>
-        <w:t xml:space="preserve">Development (Scope and Planning) </w:t>
+        <w:t>D</w:t>
+      </w:r>
+      <w:r>
+        <w:rPr>
+          <w:rFonts w:ascii="Times New Roman" w:hAnsi="Times New Roman" w:cs="Times New Roman"/>
+          <w:color w:val="2D2D2D"/>
+        </w:rPr>
+        <w:t>evelopment</w:t>
       </w:r>
     </w:p>
     <w:p>
@@ -443,14 +441,7 @@
           <w:rFonts w:ascii="Times New Roman" w:hAnsi="Times New Roman" w:cs="Times New Roman"/>
           <w:color w:val="2D2D2D"/>
         </w:rPr>
-        <w:t xml:space="preserve">develop initial scope </w:t>
-      </w:r>
-      <w:r>
-        <w:rPr>
-          <w:rFonts w:ascii="Times New Roman" w:hAnsi="Times New Roman" w:cs="Times New Roman"/>
-          <w:color w:val="2D2D2D"/>
-        </w:rPr>
-        <w:t>(Detail the effort)</w:t>
+        <w:t>Detail the effort needed to build the rifle</w:t>
       </w:r>
     </w:p>
     <w:p>
@@ -470,14 +461,7 @@
           <w:rFonts w:ascii="Times New Roman" w:hAnsi="Times New Roman" w:cs="Times New Roman"/>
           <w:color w:val="2D2D2D"/>
         </w:rPr>
-        <w:t xml:space="preserve">prepare work breakdown structure, task dependencies and identify deliverables </w:t>
-      </w:r>
-      <w:r>
-        <w:rPr>
-          <w:rFonts w:ascii="Times New Roman" w:hAnsi="Times New Roman" w:cs="Times New Roman"/>
-          <w:color w:val="2D2D2D"/>
-        </w:rPr>
-        <w:t>(Develop rifle breakdown)</w:t>
+        <w:t>Develop rifle breakdown by component</w:t>
       </w:r>
     </w:p>
     <w:p>
@@ -497,14 +481,27 @@
           <w:rFonts w:ascii="Times New Roman" w:hAnsi="Times New Roman" w:cs="Times New Roman"/>
           <w:color w:val="2D2D2D"/>
         </w:rPr>
-        <w:t xml:space="preserve">establish budget and schedule </w:t>
-      </w:r>
-      <w:r>
-        <w:rPr>
-          <w:rFonts w:ascii="Times New Roman" w:hAnsi="Times New Roman" w:cs="Times New Roman"/>
-          <w:color w:val="2D2D2D"/>
-        </w:rPr>
-        <w:t>(Update build budget)</w:t>
+        <w:t>Develop parts acquisition schedule</w:t>
+      </w:r>
+    </w:p>
+    <w:p>
+      <w:pPr>
+        <w:pStyle w:val="Default"/>
+        <w:numPr>
+          <w:ilvl w:val="0"/>
+          <w:numId w:val="4"/>
+        </w:numPr>
+        <w:rPr>
+          <w:rFonts w:ascii="Times New Roman" w:hAnsi="Times New Roman" w:cs="Times New Roman"/>
+          <w:color w:val="2D2D2D"/>
+        </w:rPr>
+      </w:pPr>
+      <w:r>
+        <w:rPr>
+          <w:rFonts w:ascii="Times New Roman" w:hAnsi="Times New Roman" w:cs="Times New Roman"/>
+          <w:color w:val="2D2D2D"/>
+        </w:rPr>
+        <w:t>Acquire parts</w:t>
       </w:r>
     </w:p>
     <w:p>
@@ -533,7 +530,7 @@
           <w:rFonts w:ascii="Times New Roman" w:hAnsi="Times New Roman" w:cs="Times New Roman"/>
           <w:color w:val="2D2D2D"/>
         </w:rPr>
-        <w:t xml:space="preserve">Implementation (Execution) </w:t>
+        <w:t>Implementation</w:t>
       </w:r>
     </w:p>
     <w:p>
@@ -553,14 +550,7 @@
           <w:rFonts w:ascii="Times New Roman" w:hAnsi="Times New Roman" w:cs="Times New Roman"/>
           <w:color w:val="2D2D2D"/>
         </w:rPr>
-        <w:t xml:space="preserve">establish work packages </w:t>
-      </w:r>
-      <w:r>
-        <w:rPr>
-          <w:rFonts w:ascii="Times New Roman" w:hAnsi="Times New Roman" w:cs="Times New Roman"/>
-          <w:color w:val="2D2D2D"/>
-        </w:rPr>
-        <w:t>(Establish work packages and WBS)</w:t>
+        <w:t>Establish work packages and WBS</w:t>
       </w:r>
     </w:p>
     <w:p>
@@ -580,14 +570,7 @@
           <w:rFonts w:ascii="Times New Roman" w:hAnsi="Times New Roman" w:cs="Times New Roman"/>
           <w:color w:val="2D2D2D"/>
         </w:rPr>
-        <w:t xml:space="preserve">execute work packages to produce deliverables </w:t>
-      </w:r>
-      <w:r>
-        <w:rPr>
-          <w:rFonts w:ascii="Times New Roman" w:hAnsi="Times New Roman" w:cs="Times New Roman"/>
-          <w:color w:val="2D2D2D"/>
-        </w:rPr>
-        <w:t>(Assemble rifle)</w:t>
+        <w:t>Assemble rifle</w:t>
       </w:r>
     </w:p>
     <w:p>
@@ -607,14 +590,47 @@
           <w:rFonts w:ascii="Times New Roman" w:hAnsi="Times New Roman" w:cs="Times New Roman"/>
           <w:color w:val="2D2D2D"/>
         </w:rPr>
-        <w:t xml:space="preserve">direct/monitor/forecast/control scope, quality, time, and cost </w:t>
-      </w:r>
-      <w:r>
-        <w:rPr>
-          <w:rFonts w:ascii="Times New Roman" w:hAnsi="Times New Roman" w:cs="Times New Roman"/>
-          <w:color w:val="2D2D2D"/>
-        </w:rPr>
-        <w:t>(Try to stay on budget – ((really difficult to do)))</w:t>
+        <w:t>Functional Testing</w:t>
+      </w:r>
+    </w:p>
+    <w:p>
+      <w:pPr>
+        <w:pStyle w:val="Default"/>
+        <w:numPr>
+          <w:ilvl w:val="0"/>
+          <w:numId w:val="5"/>
+        </w:numPr>
+        <w:rPr>
+          <w:rFonts w:ascii="Times New Roman" w:hAnsi="Times New Roman" w:cs="Times New Roman"/>
+          <w:color w:val="2D2D2D"/>
+        </w:rPr>
+      </w:pPr>
+      <w:r>
+        <w:rPr>
+          <w:rFonts w:ascii="Times New Roman" w:hAnsi="Times New Roman" w:cs="Times New Roman"/>
+          <w:color w:val="2D2D2D"/>
+        </w:rPr>
+        <w:t>Reliability Testing</w:t>
+      </w:r>
+    </w:p>
+    <w:p>
+      <w:pPr>
+        <w:pStyle w:val="Default"/>
+        <w:numPr>
+          <w:ilvl w:val="0"/>
+          <w:numId w:val="5"/>
+        </w:numPr>
+        <w:rPr>
+          <w:rFonts w:ascii="Times New Roman" w:hAnsi="Times New Roman" w:cs="Times New Roman"/>
+          <w:color w:val="2D2D2D"/>
+        </w:rPr>
+      </w:pPr>
+      <w:r>
+        <w:rPr>
+          <w:rFonts w:ascii="Times New Roman" w:hAnsi="Times New Roman" w:cs="Times New Roman"/>
+          <w:color w:val="2D2D2D"/>
+        </w:rPr>
+        <w:t>Update budget (if needed)</w:t>
       </w:r>
     </w:p>
     <w:p>
@@ -643,7 +659,7 @@
           <w:rFonts w:ascii="Times New Roman" w:hAnsi="Times New Roman" w:cs="Times New Roman"/>
           <w:color w:val="2D2D2D"/>
         </w:rPr>
-        <w:t xml:space="preserve">Termination (Project Transfer) </w:t>
+        <w:t>Termination</w:t>
       </w:r>
     </w:p>
     <w:p>
@@ -663,27 +679,83 @@
           <w:rFonts w:ascii="Times New Roman" w:hAnsi="Times New Roman" w:cs="Times New Roman"/>
           <w:color w:val="2D2D2D"/>
         </w:rPr>
-        <w:t>evaluate proj</w:t>
-      </w:r>
-      <w:r>
-        <w:rPr>
-          <w:rFonts w:ascii="Times New Roman" w:hAnsi="Times New Roman" w:cs="Times New Roman"/>
-          <w:color w:val="2D2D2D"/>
-        </w:rPr>
-        <w:t>ect performance (Rifle Testing and Storage</w:t>
-      </w:r>
-      <w:r>
-        <w:rPr>
-          <w:rFonts w:ascii="Times New Roman" w:hAnsi="Times New Roman" w:cs="Times New Roman"/>
-          <w:color w:val="2D2D2D"/>
-        </w:rPr>
-        <w:t xml:space="preserve">) </w:t>
-      </w:r>
-    </w:p>
-    <w:p>
-      <w:bookmarkStart w:id="0" w:name="_GoBack"/>
-      <w:bookmarkEnd w:id="0"/>
-    </w:p>
+        <w:t>Rifle Storage Identified</w:t>
+      </w:r>
+    </w:p>
+    <w:p>
+      <w:pPr>
+        <w:pStyle w:val="Default"/>
+        <w:numPr>
+          <w:ilvl w:val="0"/>
+          <w:numId w:val="6"/>
+        </w:numPr>
+        <w:rPr>
+          <w:rFonts w:ascii="Times New Roman" w:hAnsi="Times New Roman" w:cs="Times New Roman"/>
+          <w:color w:val="2D2D2D"/>
+        </w:rPr>
+      </w:pPr>
+      <w:r>
+        <w:rPr>
+          <w:rFonts w:ascii="Times New Roman" w:hAnsi="Times New Roman" w:cs="Times New Roman"/>
+          <w:color w:val="2D2D2D"/>
+        </w:rPr>
+        <w:t>Rifle is stored</w:t>
+      </w:r>
+    </w:p>
+    <w:p>
+      <w:pPr>
+        <w:pStyle w:val="NormalWeb"/>
+        <w:rPr>
+          <w:rStyle w:val="Strong"/>
+        </w:rPr>
+      </w:pPr>
+    </w:p>
+    <w:p>
+      <w:pPr>
+        <w:pStyle w:val="NormalWeb"/>
+        <w:rPr>
+          <w:b/>
+          <w:bCs/>
+        </w:rPr>
+      </w:pPr>
+      <w:r>
+        <w:rPr>
+          <w:rStyle w:val="Strong"/>
+        </w:rPr>
+        <w:t>2. Project Phases</w:t>
+      </w:r>
+    </w:p>
+    <w:p>
+      <w:pPr>
+        <w:pStyle w:val="NormalWeb"/>
+      </w:pPr>
+      <w:r>
+        <w:t xml:space="preserve">For a project you are or have been involved in, either at work or at home, does the project life cycle have four, five, or more major phases? </w:t>
+      </w:r>
+    </w:p>
+    <w:p>
+      <w:pPr>
+        <w:pStyle w:val="NormalWeb"/>
+      </w:pPr>
+      <w:r>
+        <w:t xml:space="preserve">The latest project I worked on (the project was building a hunting rifle), seems to fall into four distinct phases: Conception, Development, Implementation, Termination.  </w:t>
+      </w:r>
+      <w:r>
+        <w:t>Just above</w:t>
+      </w:r>
+      <w:r>
+        <w:t xml:space="preserve"> is the rough approximation of the processes involved in the build.</w:t>
+      </w:r>
+    </w:p>
+    <w:p>
+      <w:pPr>
+        <w:pStyle w:val="NormalWeb"/>
+      </w:pPr>
+      <w:r>
+        <w:t>I do not know why, but, in retrospect, all my home projects tend to consist of only 4 phases rather than 5. Probably, having 4 phases is easier for smaller projects than having 5 phases.</w:t>
+      </w:r>
+    </w:p>
+    <w:p/>
     <w:sectPr>
       <w:pgSz w:w="12240" w:h="15840"/>
       <w:pgMar w:top="1440" w:right="1440" w:bottom="1440" w:left="1440" w:header="720" w:footer="720" w:gutter="0"/>
@@ -1470,6 +1542,7 @@
     <w:lsdException w:name="HTML Sample" w:semiHidden="1" w:unhideWhenUsed="1"/>
     <w:lsdException w:name="HTML Typewriter" w:semiHidden="1" w:unhideWhenUsed="1"/>
     <w:lsdException w:name="HTML Variable" w:semiHidden="1" w:unhideWhenUsed="1"/>
+    <w:lsdException w:name="Normal Table" w:semiHidden="1" w:unhideWhenUsed="1"/>
     <w:lsdException w:name="annotation subject" w:semiHidden="1" w:unhideWhenUsed="1"/>
     <w:lsdException w:name="No List" w:semiHidden="1" w:unhideWhenUsed="1"/>
     <w:lsdException w:name="Outline List 1" w:semiHidden="1" w:unhideWhenUsed="1"/>
@@ -1515,9 +1588,11 @@
     <w:lsdException w:name="Table Subtle 1" w:semiHidden="1" w:unhideWhenUsed="1"/>
     <w:lsdException w:name="Table Subtle 2" w:semiHidden="1" w:unhideWhenUsed="1"/>
     <w:lsdException w:name="Table Web 1" w:semiHidden="1" w:unhideWhenUsed="1"/>
+    <w:lsdException w:name="Table Web 2" w:semiHidden="1" w:unhideWhenUsed="1"/>
     <w:lsdException w:name="Table Web 3" w:semiHidden="1" w:unhideWhenUsed="1"/>
     <w:lsdException w:name="Balloon Text" w:semiHidden="1" w:unhideWhenUsed="1"/>
     <w:lsdException w:name="Table Grid" w:uiPriority="39"/>
+    <w:lsdException w:name="Table Theme" w:semiHidden="1" w:unhideWhenUsed="1"/>
     <w:lsdException w:name="Placeholder Text" w:semiHidden="1"/>
     <w:lsdException w:name="No Spacing" w:uiPriority="1" w:qFormat="1"/>
     <w:lsdException w:name="Light Shading" w:uiPriority="60"/>

</xml_diff>

<commit_message>
Done with Week 1 assignment, started Week 2 Assignments
</commit_message>
<xml_diff>
--- a/Week1/Homework/Week 1 Assignment 1.docx
+++ b/Week1/Homework/Week 1 Assignment 1.docx
@@ -260,7 +260,7 @@
           <v:shape id="_x0000_i1025" type="#_x0000_t75" style="width:378.75pt;height:545.25pt" o:ole="">
             <v:imagedata r:id="rId5" o:title=""/>
           </v:shape>
-          <o:OLEObject Type="Embed" ProgID="Visio.Drawing.15" ShapeID="_x0000_i1025" DrawAspect="Content" ObjectID="_1537111394" r:id="rId6"/>
+          <o:OLEObject Type="Embed" ProgID="Visio.Drawing.15" ShapeID="_x0000_i1025" DrawAspect="Content" ObjectID="_1537111624" r:id="rId6"/>
         </w:object>
       </w:r>
     </w:p>
@@ -276,16 +276,46 @@
           <w:rStyle w:val="Strong"/>
         </w:rPr>
         <w:lastRenderedPageBreak/>
-        <w:t>List of Tasks (for AR-10 Hunting Rifle Build)</w:t>
-      </w:r>
-      <w:r>
-        <w:rPr>
-          <w:rStyle w:val="Strong"/>
-        </w:rPr>
-        <w:t xml:space="preserve"> to support diagram above</w:t>
+        <w:t>The project Go/No Go Decision</w:t>
+      </w:r>
+    </w:p>
+    <w:p>
+      <w:pPr>
+        <w:pStyle w:val="NormalWeb"/>
+        <w:rPr>
+          <w:rStyle w:val="Strong"/>
+          <w:b w:val="0"/>
+        </w:rPr>
+      </w:pPr>
+      <w:r>
+        <w:rPr>
+          <w:rStyle w:val="Strong"/>
+          <w:b w:val="0"/>
+        </w:rPr>
+        <w:t>The decision normally occurs before the project is conceived.  Due to the nature of the project being narrowly focused, small scale with relatively low personal budget, having Go/No Go decision before the project starts seems to be the most convenient place.</w:t>
       </w:r>
       <w:bookmarkStart w:id="0" w:name="_GoBack"/>
       <w:bookmarkEnd w:id="0"/>
+    </w:p>
+    <w:p>
+      <w:pPr>
+        <w:pStyle w:val="NormalWeb"/>
+        <w:rPr>
+          <w:rStyle w:val="Strong"/>
+        </w:rPr>
+      </w:pPr>
+      <w:r>
+        <w:rPr>
+          <w:rStyle w:val="Strong"/>
+        </w:rPr>
+        <w:t>List of Tasks (for AR-10 Hunting Rifle Build)</w:t>
+      </w:r>
+      <w:r>
+        <w:rPr>
+          <w:rStyle w:val="Strong"/>
+        </w:rPr>
+        <w:t xml:space="preserve"> to support diagram above</w:t>
+      </w:r>
     </w:p>
     <w:p>
       <w:pPr>

</xml_diff>